<commit_message>
Remove self.best_firefly property and add logs for visualization
</commit_message>
<xml_diff>
--- a/text/program_description.docx
+++ b/text/program_description.docx
@@ -52,7 +52,55 @@
           <w:sz w:val="26"/>
           <w:szCs w:val="26"/>
         </w:rPr>
-        <w:t>В своей статье автор утверждает что пороговое значение Threshold используемое при погружения битов ЦВЗ было подобрано экспериментально, при этом конкретные значения Threshold для каждого изображения в статье не приводится. Автором лишь сказано что параметр подбирался для каждого пары изображений (покрывающего и погружаемого) отдельно, так чтобы параметры качества удовлетворяли следующим значениям:</w:t>
+        <w:t xml:space="preserve">В своей статье автор утверждает что пороговое значение Threshold используемое при </w:t>
+      </w:r>
+      <w:r>
+        <w:rPr>
+          <w:rFonts w:cs="Times New Roman" w:ascii="Times New Roman" w:hAnsi="Times New Roman"/>
+          <w:sz w:val="26"/>
+          <w:szCs w:val="26"/>
+        </w:rPr>
+        <w:t>встраивании</w:t>
+      </w:r>
+      <w:r>
+        <w:rPr>
+          <w:rFonts w:cs="Times New Roman" w:ascii="Times New Roman" w:hAnsi="Times New Roman"/>
+          <w:sz w:val="26"/>
+          <w:szCs w:val="26"/>
+        </w:rPr>
+        <w:t xml:space="preserve"> битов ЦВЗ было подобрано экспериментально, при этом конкретные значения Threshold для каждого изображения в статье не приводится. Автором лишь сказано, что параметр подбирался для каждого пары изображений (</w:t>
+      </w:r>
+      <w:r>
+        <w:rPr>
+          <w:rFonts w:cs="Times New Roman" w:ascii="Times New Roman" w:hAnsi="Times New Roman"/>
+          <w:sz w:val="26"/>
+          <w:szCs w:val="26"/>
+        </w:rPr>
+        <w:t xml:space="preserve">контейнера </w:t>
+      </w:r>
+      <w:r>
+        <w:rPr>
+          <w:rFonts w:cs="Times New Roman" w:ascii="Times New Roman" w:hAnsi="Times New Roman"/>
+          <w:sz w:val="26"/>
+          <w:szCs w:val="26"/>
+        </w:rPr>
+        <w:t xml:space="preserve">и </w:t>
+      </w:r>
+      <w:r>
+        <w:rPr>
+          <w:rFonts w:cs="Times New Roman" w:ascii="Times New Roman" w:hAnsi="Times New Roman"/>
+          <w:sz w:val="26"/>
+          <w:szCs w:val="26"/>
+        </w:rPr>
+        <w:t>встраиваемого</w:t>
+      </w:r>
+      <w:r>
+        <w:rPr>
+          <w:rFonts w:cs="Times New Roman" w:ascii="Times New Roman" w:hAnsi="Times New Roman"/>
+          <w:sz w:val="26"/>
+          <w:szCs w:val="26"/>
+        </w:rPr>
+        <w:t>) отдельно, так чтобы параметры качества удовлетворяли следующим значениям:</w:t>
       </w:r>
     </w:p>
     <w:p>
@@ -380,7 +428,23 @@
           <w:sz w:val="26"/>
           <w:szCs w:val="26"/>
         </w:rPr>
-        <w:t xml:space="preserve">Предлагаемое техническое решение содержит ряд улучшений рассмотренного алгоритма DDFA. В основе решения лежит методика кооперационной гибридной оптимизации, где два разных алгоритма выполняют две разные задачи: </w:t>
+        <w:t xml:space="preserve">Предлагаемое </w:t>
+      </w:r>
+      <w:r>
+        <w:rPr>
+          <w:rFonts w:cs="Times New Roman" w:ascii="Times New Roman" w:hAnsi="Times New Roman"/>
+          <w:sz w:val="26"/>
+          <w:szCs w:val="26"/>
+        </w:rPr>
+        <w:t xml:space="preserve">в данной работе </w:t>
+      </w:r>
+      <w:r>
+        <w:rPr>
+          <w:rFonts w:cs="Times New Roman" w:ascii="Times New Roman" w:hAnsi="Times New Roman"/>
+          <w:sz w:val="26"/>
+          <w:szCs w:val="26"/>
+        </w:rPr>
+        <w:t xml:space="preserve">техническое решение содержит ряд улучшений рассмотренного алгоритма DDFA. В основе решения лежит методика кооперационной гибридной оптимизации, где два разных алгоритма выполняют две разные задачи: </w:t>
       </w:r>
     </w:p>
     <w:p>
@@ -401,23 +465,39 @@
           <w:sz w:val="26"/>
           <w:szCs w:val="26"/>
         </w:rPr>
-        <w:t>* Поиск оптимального значения Threshold будет осуществляться с использованиям алгоритма Светлячк</w:t>
-      </w:r>
-      <w:r>
-        <w:rPr>
-          <w:rFonts w:cs="Times New Roman" w:ascii="Times New Roman" w:hAnsi="Times New Roman"/>
-          <w:sz w:val="26"/>
-          <w:szCs w:val="26"/>
-        </w:rPr>
-        <w:t>ов</w:t>
-      </w:r>
-      <w:r>
-        <w:rPr>
-          <w:rFonts w:cs="Times New Roman" w:ascii="Times New Roman" w:hAnsi="Times New Roman"/>
-          <w:sz w:val="26"/>
-          <w:szCs w:val="26"/>
-        </w:rPr>
-        <w:t>.</w:t>
+        <w:t xml:space="preserve">* Поиск оптимального значения Threshold, </w:t>
+      </w:r>
+      <w:r>
+        <w:rPr>
+          <w:rFonts w:cs="Times New Roman" w:ascii="Times New Roman" w:hAnsi="Times New Roman"/>
+          <w:sz w:val="26"/>
+          <w:szCs w:val="26"/>
+        </w:rPr>
+        <w:t>который предлагается</w:t>
+      </w:r>
+      <w:r>
+        <w:rPr>
+          <w:rFonts w:cs="Times New Roman" w:ascii="Times New Roman" w:hAnsi="Times New Roman"/>
+          <w:sz w:val="26"/>
+          <w:szCs w:val="26"/>
+        </w:rPr>
+        <w:t xml:space="preserve"> </w:t>
+      </w:r>
+      <w:r>
+        <w:rPr>
+          <w:rFonts w:cs="Times New Roman" w:ascii="Times New Roman" w:hAnsi="Times New Roman"/>
+          <w:sz w:val="26"/>
+          <w:szCs w:val="26"/>
+        </w:rPr>
+        <w:t xml:space="preserve">выполнять </w:t>
+      </w:r>
+      <w:r>
+        <w:rPr>
+          <w:rFonts w:cs="Times New Roman" w:ascii="Times New Roman" w:hAnsi="Times New Roman"/>
+          <w:sz w:val="26"/>
+          <w:szCs w:val="26"/>
+        </w:rPr>
+        <w:t>с использованиям алгоритма Светлячков.</w:t>
       </w:r>
     </w:p>
     <w:p>
@@ -438,7 +518,23 @@
           <w:sz w:val="26"/>
           <w:szCs w:val="26"/>
         </w:rPr>
-        <w:t>* Выбора оптимальных блоков для встраивания ЦВЗ будет осуществляться при помощи Генетического алгоритма.</w:t>
+        <w:t xml:space="preserve">* Выбор оптимальных блоков для встраивания ЦВЗ, </w:t>
+      </w:r>
+      <w:r>
+        <w:rPr>
+          <w:rFonts w:cs="Times New Roman" w:ascii="Times New Roman" w:hAnsi="Times New Roman"/>
+          <w:sz w:val="26"/>
+          <w:szCs w:val="26"/>
+        </w:rPr>
+        <w:t xml:space="preserve">который </w:t>
+      </w:r>
+      <w:r>
+        <w:rPr>
+          <w:rFonts w:cs="Times New Roman" w:ascii="Times New Roman" w:hAnsi="Times New Roman"/>
+          <w:sz w:val="26"/>
+          <w:szCs w:val="26"/>
+        </w:rPr>
+        <w:t>будет осуществляться при помощи Генетического алгоритма.</w:t>
       </w:r>
     </w:p>
     <w:p>
@@ -592,7 +688,15 @@
           <w:sz w:val="26"/>
           <w:szCs w:val="26"/>
         </w:rPr>
-        <w:t>Таблица</w:t>
+        <w:t xml:space="preserve">Таблица. </w:t>
+      </w:r>
+      <w:r>
+        <w:rPr>
+          <w:rFonts w:cs="Times New Roman" w:ascii="Times New Roman" w:hAnsi="Times New Roman"/>
+          <w:sz w:val="26"/>
+          <w:szCs w:val="26"/>
+        </w:rPr>
+        <w:t>Изображение контейнер</w:t>
       </w:r>
     </w:p>
     <w:p>
@@ -660,7 +764,23 @@
                 <w:sz w:val="26"/>
                 <w:szCs w:val="26"/>
               </w:rPr>
-              <w:t>Исходный размер покрывающего изображения</w:t>
+              <w:t>Р</w:t>
+            </w:r>
+            <w:r>
+              <w:rPr>
+                <w:rFonts w:cs="Times New Roman" w:ascii="Times New Roman" w:hAnsi="Times New Roman"/>
+                <w:sz w:val="26"/>
+                <w:szCs w:val="26"/>
+              </w:rPr>
+              <w:t xml:space="preserve">азмер </w:t>
+            </w:r>
+            <w:r>
+              <w:rPr>
+                <w:rFonts w:cs="Times New Roman" w:ascii="Times New Roman" w:hAnsi="Times New Roman"/>
+                <w:sz w:val="26"/>
+                <w:szCs w:val="26"/>
+              </w:rPr>
+              <w:t>изображения</w:t>
             </w:r>
           </w:p>
         </w:tc>
@@ -719,7 +839,15 @@
                 <w:sz w:val="26"/>
                 <w:szCs w:val="26"/>
               </w:rPr>
-              <w:t>Количество каналов покрывающего изображения</w:t>
+              <w:t xml:space="preserve">Количество каналов </w:t>
+            </w:r>
+            <w:r>
+              <w:rPr>
+                <w:rFonts w:cs="Times New Roman" w:ascii="Times New Roman" w:hAnsi="Times New Roman"/>
+                <w:sz w:val="26"/>
+                <w:szCs w:val="26"/>
+              </w:rPr>
+              <w:t>изображения</w:t>
             </w:r>
           </w:p>
         </w:tc>
@@ -777,7 +905,7 @@
                 <w:sz w:val="26"/>
                 <w:szCs w:val="26"/>
               </w:rPr>
-              <w:t>Размер матрицы покрывающего изображения</w:t>
+              <w:t>Размер матрицы</w:t>
             </w:r>
           </w:p>
         </w:tc>
@@ -835,7 +963,7 @@
                 <w:sz w:val="26"/>
                 <w:szCs w:val="26"/>
               </w:rPr>
-              <w:t>Значения элементов матрицы покрывающего изображения</w:t>
+              <w:t xml:space="preserve">Значения элементов матрицы </w:t>
             </w:r>
           </w:p>
         </w:tc>
@@ -946,7 +1074,23 @@
           <w:sz w:val="26"/>
           <w:szCs w:val="26"/>
         </w:rPr>
-        <w:t>Таблица</w:t>
+        <w:t xml:space="preserve">Таблица. </w:t>
+      </w:r>
+      <w:r>
+        <w:rPr>
+          <w:rFonts w:cs="Times New Roman" w:ascii="Times New Roman" w:hAnsi="Times New Roman"/>
+          <w:sz w:val="26"/>
+          <w:szCs w:val="26"/>
+        </w:rPr>
+        <w:t>Встраиваемое</w:t>
+      </w:r>
+      <w:r>
+        <w:rPr>
+          <w:rFonts w:cs="Times New Roman" w:ascii="Times New Roman" w:hAnsi="Times New Roman"/>
+          <w:sz w:val="26"/>
+          <w:szCs w:val="26"/>
+        </w:rPr>
+        <w:t xml:space="preserve"> изображения</w:t>
       </w:r>
     </w:p>
     <w:p>
@@ -1015,7 +1159,15 @@
                 <w:sz w:val="26"/>
                 <w:szCs w:val="26"/>
               </w:rPr>
-              <w:t>Исходный размер погружаемого изображения</w:t>
+              <w:t>Р</w:t>
+            </w:r>
+            <w:r>
+              <w:rPr>
+                <w:rFonts w:cs="Times New Roman" w:ascii="Times New Roman" w:hAnsi="Times New Roman"/>
+                <w:sz w:val="26"/>
+                <w:szCs w:val="26"/>
+              </w:rPr>
+              <w:t>азмер изображения</w:t>
             </w:r>
           </w:p>
         </w:tc>
@@ -1074,7 +1226,7 @@
                 <w:sz w:val="26"/>
                 <w:szCs w:val="26"/>
               </w:rPr>
-              <w:t>Количество каналов покрывающего изображения</w:t>
+              <w:t>Количество каналов изображения</w:t>
             </w:r>
           </w:p>
         </w:tc>
@@ -1132,7 +1284,7 @@
                 <w:sz w:val="26"/>
                 <w:szCs w:val="26"/>
               </w:rPr>
-              <w:t>Размер матрицы погружаемого изображения</w:t>
+              <w:t>Размер матрицы</w:t>
             </w:r>
           </w:p>
         </w:tc>
@@ -1190,7 +1342,7 @@
                 <w:sz w:val="26"/>
                 <w:szCs w:val="26"/>
               </w:rPr>
-              <w:t>Значения элементов матрицы погружаемого изображения</w:t>
+              <w:t>Значения элементов матрицы</w:t>
             </w:r>
           </w:p>
         </w:tc>
@@ -1322,7 +1474,71 @@
           <w:sz w:val="26"/>
           <w:szCs w:val="26"/>
         </w:rPr>
-        <w:t xml:space="preserve">В данной работе, так же как и в исследуемой научной статье, в покрывающее изображение будет погружаться  двоичное изображение размером 64х64, то есть 4096 бит. В каждый блок размером 8х8 будет погружаться 4 бита, а это значит, что для погружения всего изображения потребуется 1024 блока. Таким образом, из 2048 блоков-кандидатов нужно будет выбрать 1024 блока, таких чтобы значение целевой функции при этом было минимальным. </w:t>
+        <w:t>В данной работе, так же как и в исследуемой научной статье, в изображение-</w:t>
+      </w:r>
+      <w:r>
+        <w:rPr>
+          <w:rFonts w:cs="Times New Roman" w:ascii="Times New Roman" w:hAnsi="Times New Roman"/>
+          <w:sz w:val="26"/>
+          <w:szCs w:val="26"/>
+        </w:rPr>
+        <w:t>контейнер</w:t>
+      </w:r>
+      <w:r>
+        <w:rPr>
+          <w:rFonts w:cs="Times New Roman" w:ascii="Times New Roman" w:hAnsi="Times New Roman"/>
+          <w:sz w:val="26"/>
+          <w:szCs w:val="26"/>
+        </w:rPr>
+        <w:t xml:space="preserve"> будет </w:t>
+      </w:r>
+      <w:r>
+        <w:rPr>
+          <w:rFonts w:cs="Times New Roman" w:ascii="Times New Roman" w:hAnsi="Times New Roman"/>
+          <w:sz w:val="26"/>
+          <w:szCs w:val="26"/>
+        </w:rPr>
+        <w:t xml:space="preserve">встраиваться </w:t>
+      </w:r>
+      <w:r>
+        <w:rPr>
+          <w:rFonts w:cs="Times New Roman" w:ascii="Times New Roman" w:hAnsi="Times New Roman"/>
+          <w:sz w:val="26"/>
+          <w:szCs w:val="26"/>
+        </w:rPr>
+        <w:t xml:space="preserve">двоичное изображение размером 64х64, то есть 4096 бит. В каждый блок размером 8х8 будет </w:t>
+      </w:r>
+      <w:r>
+        <w:rPr>
+          <w:rFonts w:cs="Times New Roman" w:ascii="Times New Roman" w:hAnsi="Times New Roman"/>
+          <w:sz w:val="26"/>
+          <w:szCs w:val="26"/>
+        </w:rPr>
+        <w:t>встраиваться</w:t>
+      </w:r>
+      <w:r>
+        <w:rPr>
+          <w:rFonts w:cs="Times New Roman" w:ascii="Times New Roman" w:hAnsi="Times New Roman"/>
+          <w:sz w:val="26"/>
+          <w:szCs w:val="26"/>
+        </w:rPr>
+        <w:t xml:space="preserve"> 4 бита, а это значит, что для </w:t>
+      </w:r>
+      <w:r>
+        <w:rPr>
+          <w:rFonts w:cs="Times New Roman" w:ascii="Times New Roman" w:hAnsi="Times New Roman"/>
+          <w:sz w:val="26"/>
+          <w:szCs w:val="26"/>
+        </w:rPr>
+        <w:t>встраивания</w:t>
+      </w:r>
+      <w:r>
+        <w:rPr>
+          <w:rFonts w:cs="Times New Roman" w:ascii="Times New Roman" w:hAnsi="Times New Roman"/>
+          <w:sz w:val="26"/>
+          <w:szCs w:val="26"/>
+        </w:rPr>
+        <w:t xml:space="preserve"> всего изображения потребуется 1024 блока. Таким образом, из 2048 блоков-кандидатов нужно будет выбрать 1024 блока, таких чтобы значение целевой функции при этом было минимальным. </w:t>
       </w:r>
     </w:p>
     <w:p>
@@ -1360,15 +1576,15 @@
         </w:tblCellMar>
       </w:tblPr>
       <w:tblGrid>
-        <w:gridCol w:w="2336"/>
-        <w:gridCol w:w="3664"/>
+        <w:gridCol w:w="2335"/>
+        <w:gridCol w:w="3665"/>
         <w:gridCol w:w="3355"/>
       </w:tblGrid>
       <w:tr>
         <w:trPr/>
         <w:tc>
           <w:tcPr>
-            <w:tcW w:w="2336" w:type="dxa"/>
+            <w:tcW w:w="2335" w:type="dxa"/>
             <w:tcBorders>
               <w:top w:val="single" w:sz="4" w:space="0" w:color="000000"/>
               <w:left w:val="single" w:sz="4" w:space="0" w:color="000000"/>
@@ -1399,7 +1615,7 @@
         </w:tc>
         <w:tc>
           <w:tcPr>
-            <w:tcW w:w="3664" w:type="dxa"/>
+            <w:tcW w:w="3665" w:type="dxa"/>
             <w:tcBorders>
               <w:top w:val="single" w:sz="4" w:space="0" w:color="000000"/>
               <w:left w:val="single" w:sz="4" w:space="0" w:color="000000"/>
@@ -1465,7 +1681,7 @@
         <w:trPr/>
         <w:tc>
           <w:tcPr>
-            <w:tcW w:w="2336" w:type="dxa"/>
+            <w:tcW w:w="2335" w:type="dxa"/>
             <w:tcBorders>
               <w:left w:val="single" w:sz="4" w:space="0" w:color="000000"/>
               <w:bottom w:val="single" w:sz="4" w:space="0" w:color="000000"/>
@@ -1495,7 +1711,7 @@
         </w:tc>
         <w:tc>
           <w:tcPr>
-            <w:tcW w:w="3664" w:type="dxa"/>
+            <w:tcW w:w="3665" w:type="dxa"/>
             <w:tcBorders>
               <w:left w:val="single" w:sz="4" w:space="0" w:color="000000"/>
               <w:bottom w:val="single" w:sz="4" w:space="0" w:color="000000"/>
@@ -1643,7 +1859,23 @@
           <w:sz w:val="26"/>
           <w:szCs w:val="26"/>
         </w:rPr>
-        <w:t xml:space="preserve">Под хромосомой подразумевается одномерный двоичный массив длинной 2048, где 1 означает что блок учавствует в погружении ЦВЗ, а 0 - блок не учавствует, причем единиц (и нулей) в массиве должно быть строго 1024. Таким образом, каждая хромосома представляет собой один из возможных вариантов решения задачи выбора 1024-х блоков. </w:t>
+        <w:t>Под хромосомой подразумевается одномерный двоичный массив длинной 2048, где 1 означает что блок учавствует в</w:t>
+      </w:r>
+      <w:r>
+        <w:rPr>
+          <w:rFonts w:cs="Times New Roman" w:ascii="Times New Roman" w:hAnsi="Times New Roman"/>
+          <w:sz w:val="26"/>
+          <w:szCs w:val="26"/>
+        </w:rPr>
+        <w:t>о встраивании</w:t>
+      </w:r>
+      <w:r>
+        <w:rPr>
+          <w:rFonts w:cs="Times New Roman" w:ascii="Times New Roman" w:hAnsi="Times New Roman"/>
+          <w:sz w:val="26"/>
+          <w:szCs w:val="26"/>
+        </w:rPr>
+        <w:t xml:space="preserve"> ЦВЗ, а 0 - блок не учавствует, причем единиц (и нулей) в массиве должно быть строго 1024. Таким образом, каждая хромосома представляет собой один из возможных вариантов решения задачи выбора 1024-х блоков. </w:t>
       </w:r>
     </w:p>
     <w:p>
@@ -1664,15 +1896,7 @@
           <w:sz w:val="26"/>
           <w:szCs w:val="26"/>
         </w:rPr>
-        <w:t xml:space="preserve">До начала работы алгоритма, программа случайно генерирует сто таких хромосом. </w:t>
-      </w:r>
-      <w:r>
-        <w:rPr>
-          <w:rFonts w:cs="Times New Roman" w:ascii="Times New Roman" w:hAnsi="Times New Roman"/>
-          <w:sz w:val="26"/>
-          <w:szCs w:val="26"/>
-        </w:rPr>
-        <w:t>Совокупность этих хромосом называют поколением генетического алгоритма.</w:t>
+        <w:t>До начала работы алгоритма, программа случайно генерирует сто таких хромосом. Совокупность этих хромосом называют поколением генетического алгоритма.</w:t>
       </w:r>
     </w:p>
     <w:p>
@@ -1869,31 +2093,7 @@
                 <w:sz w:val="26"/>
                 <w:szCs w:val="26"/>
               </w:rPr>
-              <w:t xml:space="preserve">Строго </w:t>
-            </w:r>
-            <w:r>
-              <w:rPr>
-                <w:rFonts w:cs="Times New Roman" w:ascii="Times New Roman" w:hAnsi="Times New Roman"/>
-                <w:sz w:val="26"/>
-                <w:szCs w:val="26"/>
-              </w:rPr>
-              <w:t>1</w:t>
-            </w:r>
-            <w:r>
-              <w:rPr>
-                <w:rFonts w:cs="Times New Roman" w:ascii="Times New Roman" w:hAnsi="Times New Roman"/>
-                <w:sz w:val="26"/>
-                <w:szCs w:val="26"/>
-              </w:rPr>
-              <w:t>:</w:t>
-            </w:r>
-            <w:r>
-              <w:rPr>
-                <w:rFonts w:cs="Times New Roman" w:ascii="Times New Roman" w:hAnsi="Times New Roman"/>
-                <w:sz w:val="26"/>
-                <w:szCs w:val="26"/>
-              </w:rPr>
-              <w:t>1</w:t>
+              <w:t>Строго 1:1</w:t>
             </w:r>
           </w:p>
         </w:tc>
@@ -1989,23 +2189,7 @@
           <w:sz w:val="26"/>
           <w:szCs w:val="26"/>
         </w:rPr>
-        <w:t xml:space="preserve">Максимальное количество итераций алгоритма </w:t>
-      </w:r>
-      <w:r>
-        <w:rPr>
-          <w:rFonts w:cs="Times New Roman" w:ascii="Times New Roman" w:hAnsi="Times New Roman"/>
-          <w:sz w:val="26"/>
-          <w:szCs w:val="26"/>
-        </w:rPr>
-        <w:t>равно</w:t>
-      </w:r>
-      <w:r>
-        <w:rPr>
-          <w:rFonts w:cs="Times New Roman" w:ascii="Times New Roman" w:hAnsi="Times New Roman"/>
-          <w:sz w:val="26"/>
-          <w:szCs w:val="26"/>
-        </w:rPr>
-        <w:t xml:space="preserve"> 30. </w:t>
+        <w:t xml:space="preserve">Максимальное количество итераций алгоритма равно 30. </w:t>
       </w:r>
     </w:p>
     <w:p>
@@ -2230,7 +2414,11 @@
         </w:rPr>
       </w:pPr>
       <w:r>
-        <w:rPr/>
+        <w:rPr>
+          <w:rFonts w:cs="Times New Roman" w:ascii="Times New Roman" w:hAnsi="Times New Roman"/>
+          <w:sz w:val="26"/>
+          <w:szCs w:val="26"/>
+        </w:rPr>
       </w:r>
     </w:p>
     <w:p>
@@ -2249,37 +2437,17 @@
       <w:bookmarkStart w:id="8" w:name="_Toc153218536_Copy_1_Copy_1_Copy_1_Copy_"/>
       <w:r>
         <w:rPr/>
-        <w:t>.1.</w:t>
-      </w:r>
+        <w:t xml:space="preserve">.1.4 </w:t>
+      </w:r>
+      <w:bookmarkEnd w:id="8"/>
       <w:r>
         <w:rPr/>
-        <w:t>4</w:t>
-      </w:r>
+        <w:t xml:space="preserve">Этап 3. </w:t>
+      </w:r>
+      <w:bookmarkEnd w:id="7"/>
       <w:r>
         <w:rPr/>
-        <w:t xml:space="preserve"> </w:t>
-      </w:r>
-      <w:bookmarkEnd w:id="8"/>
-      <w:r>
-        <w:rPr/>
-        <w:t xml:space="preserve">Этап </w:t>
-      </w:r>
-      <w:r>
-        <w:rPr/>
-        <w:t>3</w:t>
-      </w:r>
-      <w:r>
-        <w:rPr/>
-        <w:t xml:space="preserve">. </w:t>
-      </w:r>
-      <w:bookmarkEnd w:id="7"/>
-      <w:r>
-        <w:rPr/>
-        <w:t>Генетический алгоритм</w:t>
-      </w:r>
-      <w:r>
-        <w:rPr/>
-        <w:t xml:space="preserve"> </w:t>
+        <w:t xml:space="preserve">Генетический алгоритм </w:t>
       </w:r>
     </w:p>
     <w:p>
@@ -2299,7 +2467,7 @@
       </w:pPr>
       <w:r>
         <w:rPr>
-          <w:rFonts w:eastAsia="Calibri" w:cs="Times New Roman" w:eastAsiaTheme="minorHAnsi" w:ascii="Times New Roman" w:hAnsi="Times New Roman"/>
+          <w:rFonts w:eastAsia="Calibri" w:cs="Times New Roman" w:ascii="Times New Roman" w:hAnsi="Times New Roman" w:eastAsiaTheme="minorHAnsi"/>
           <w:color w:val="auto"/>
           <w:kern w:val="0"/>
           <w:sz w:val="26"/>
@@ -2352,7 +2520,7 @@
       </w:pPr>
       <w:r>
         <w:rPr>
-          <w:rFonts w:eastAsia="Calibri" w:cs="Times New Roman" w:eastAsiaTheme="minorHAnsi" w:ascii="Times New Roman" w:hAnsi="Times New Roman"/>
+          <w:rFonts w:eastAsia="Calibri" w:cs="Times New Roman" w:ascii="Times New Roman" w:hAnsi="Times New Roman" w:eastAsiaTheme="minorHAnsi"/>
           <w:color w:val="auto"/>
           <w:kern w:val="0"/>
           <w:sz w:val="26"/>
@@ -2381,7 +2549,7 @@
       </w:pPr>
       <w:r>
         <w:rPr>
-          <w:rFonts w:eastAsia="Calibri" w:cs="Times New Roman" w:eastAsiaTheme="minorHAnsi" w:ascii="Times New Roman" w:hAnsi="Times New Roman"/>
+          <w:rFonts w:eastAsia="Calibri" w:cs="Times New Roman" w:ascii="Times New Roman" w:hAnsi="Times New Roman" w:eastAsiaTheme="minorHAnsi"/>
           <w:color w:val="000000"/>
           <w:kern w:val="0"/>
           <w:sz w:val="26"/>
@@ -2463,15 +2631,7 @@
       <w:bookmarkStart w:id="10" w:name="_Toc153218536_Copy_1_Copy_1_Copy_1_Copy_"/>
       <w:r>
         <w:rPr/>
-        <w:t>.1.</w:t>
-      </w:r>
-      <w:r>
-        <w:rPr/>
-        <w:t>4</w:t>
-      </w:r>
-      <w:r>
-        <w:rPr/>
-        <w:t xml:space="preserve">.1 </w:t>
+        <w:t xml:space="preserve">.1.4.1 </w:t>
       </w:r>
       <w:bookmarkEnd w:id="9"/>
       <w:bookmarkEnd w:id="10"/>
@@ -2498,55 +2658,7 @@
           <w:sz w:val="26"/>
           <w:szCs w:val="26"/>
         </w:rPr>
-        <w:t>Для каждой хромосом</w:t>
-      </w:r>
-      <w:r>
-        <w:rPr>
-          <w:rFonts w:cs="Times New Roman" w:ascii="Times New Roman" w:hAnsi="Times New Roman"/>
-          <w:sz w:val="26"/>
-          <w:szCs w:val="26"/>
-        </w:rPr>
-        <w:t>ы</w:t>
-      </w:r>
-      <w:r>
-        <w:rPr>
-          <w:rFonts w:cs="Times New Roman" w:ascii="Times New Roman" w:hAnsi="Times New Roman"/>
-          <w:sz w:val="26"/>
-          <w:szCs w:val="26"/>
-        </w:rPr>
-        <w:t xml:space="preserve"> </w:t>
-      </w:r>
-      <w:r>
-        <w:rPr>
-          <w:rFonts w:cs="Times New Roman" w:ascii="Times New Roman" w:hAnsi="Times New Roman"/>
-          <w:sz w:val="26"/>
-          <w:szCs w:val="26"/>
-        </w:rPr>
-        <w:t xml:space="preserve">из первого поколения </w:t>
-      </w:r>
-      <w:r>
-        <w:rPr>
-          <w:rFonts w:cs="Times New Roman" w:ascii="Times New Roman" w:hAnsi="Times New Roman"/>
-          <w:sz w:val="26"/>
-          <w:szCs w:val="26"/>
-        </w:rPr>
-        <w:t xml:space="preserve">рассчитывается </w:t>
-      </w:r>
-      <w:r>
-        <w:rPr>
-          <w:rFonts w:cs="Times New Roman" w:ascii="Times New Roman" w:hAnsi="Times New Roman"/>
-          <w:sz w:val="26"/>
-          <w:szCs w:val="26"/>
-        </w:rPr>
-        <w:t>з</w:t>
-      </w:r>
-      <w:r>
-        <w:rPr>
-          <w:rFonts w:cs="Times New Roman" w:ascii="Times New Roman" w:hAnsi="Times New Roman"/>
-          <w:sz w:val="26"/>
-          <w:szCs w:val="26"/>
-        </w:rPr>
-        <w:t xml:space="preserve">начение целевой функции. Двадцадь лучших значений хромосом сохраняется в отдельный массив (элита), который будет добавлен в популяцию на следующем круге итерации. </w:t>
+        <w:t xml:space="preserve">Для каждой хромосомы из первого поколения рассчитывается значение целевой функции. Двадцадь лучших значений хромосом сохраняется в отдельный массив (элита), который будет добавлен в популяцию на следующем круге итерации. </w:t>
       </w:r>
     </w:p>
     <w:p>
@@ -2671,23 +2783,7 @@
           <w:sz w:val="26"/>
           <w:szCs w:val="26"/>
         </w:rPr>
-        <w:t>.1.</w:t>
-      </w:r>
-      <w:r>
-        <w:rPr>
-          <w:rFonts w:cs="Times New Roman"/>
-          <w:sz w:val="26"/>
-          <w:szCs w:val="26"/>
-        </w:rPr>
-        <w:t>4</w:t>
-      </w:r>
-      <w:r>
-        <w:rPr>
-          <w:rFonts w:cs="Times New Roman"/>
-          <w:sz w:val="26"/>
-          <w:szCs w:val="26"/>
-        </w:rPr>
-        <w:t xml:space="preserve">.2 </w:t>
+        <w:t xml:space="preserve">.1.4.2 </w:t>
       </w:r>
       <w:bookmarkEnd w:id="11"/>
       <w:bookmarkEnd w:id="12"/>
@@ -2718,31 +2814,7 @@
           <w:sz w:val="26"/>
           <w:szCs w:val="26"/>
         </w:rPr>
-        <w:t>Первое поколение</w:t>
-      </w:r>
-      <w:r>
-        <w:rPr>
-          <w:rFonts w:cs="Times New Roman" w:ascii="Times New Roman" w:hAnsi="Times New Roman"/>
-          <w:sz w:val="26"/>
-          <w:szCs w:val="26"/>
-        </w:rPr>
-        <w:t xml:space="preserve"> хромосом случайным образом разбиваются на пары и </w:t>
-      </w:r>
-      <w:r>
-        <w:rPr>
-          <w:rFonts w:cs="Times New Roman" w:ascii="Times New Roman" w:hAnsi="Times New Roman"/>
-          <w:sz w:val="26"/>
-          <w:szCs w:val="26"/>
-        </w:rPr>
-        <w:t>образуют</w:t>
-      </w:r>
-      <w:r>
-        <w:rPr>
-          <w:rFonts w:cs="Times New Roman" w:ascii="Times New Roman" w:hAnsi="Times New Roman"/>
-          <w:sz w:val="26"/>
-          <w:szCs w:val="26"/>
-        </w:rPr>
-        <w:t xml:space="preserve"> две новые хромосомы такой же длины (2048) с помощью перестановки своих сегментов  в определенном порядке. </w:t>
+        <w:t xml:space="preserve">Первое поколение хромосом случайным образом разбиваются на пары и образуют две новые хромосомы такой же длины (2048) с помощью перестановки своих сегментов  в определенном порядке. </w:t>
       </w:r>
     </w:p>
     <w:p>
@@ -2772,7 +2844,7 @@
         <w:ind w:firstLine="709"/>
         <w:jc w:val="both"/>
         <w:rPr>
-          <w:rFonts w:asciiTheme="minorHAnsi" w:cstheme="minorBidi" w:eastAsiaTheme="minorHAnsi" w:hAnsiTheme="minorHAnsi"/>
+          <w:rFonts w:ascii="Calibri" w:hAnsi="Calibri" w:eastAsia="Calibri" w:cs="" w:asciiTheme="minorHAnsi" w:cstheme="minorBidi" w:eastAsiaTheme="minorHAnsi" w:hAnsiTheme="minorHAnsi"/>
           <w:color w:val="000000"/>
           <w:highlight w:val="none"/>
           <w:shd w:fill="FFFF00" w:val="clear"/>
@@ -2803,9 +2875,9 @@
       </w:pPr>
       <w:r>
         <w:rPr>
-          <w:rFonts w:asciiTheme="minorHAnsi" w:cstheme="minorBidi" w:eastAsiaTheme="minorHAnsi" w:hAnsiTheme="minorHAnsi"/>
-          <w:color w:val="000000"/>
-          <w:shd w:fill="FFFF00" w:val="clear"/>
+          <w:rFonts w:cs="Times New Roman" w:ascii="Times New Roman" w:hAnsi="Times New Roman"/>
+          <w:sz w:val="26"/>
+          <w:szCs w:val="26"/>
         </w:rPr>
       </w:r>
     </w:p>
@@ -2827,311 +2899,7 @@
           <w:sz w:val="26"/>
           <w:szCs w:val="26"/>
         </w:rPr>
-        <w:t>Поскольку распределение нулей и единиц внутри хромосомы хаотично, то нельзя гарантировать что в новых хромосомах их пропорция будет строго 1:1. Экспериметнальн</w:t>
-      </w:r>
-      <w:r>
-        <w:rPr>
-          <w:rFonts w:cs="Times New Roman" w:ascii="Times New Roman" w:hAnsi="Times New Roman"/>
-          <w:sz w:val="26"/>
-          <w:szCs w:val="26"/>
-        </w:rPr>
-        <w:t>о</w:t>
-      </w:r>
-      <w:r>
-        <w:rPr>
-          <w:rFonts w:cs="Times New Roman" w:ascii="Times New Roman" w:hAnsi="Times New Roman"/>
-          <w:sz w:val="26"/>
-          <w:szCs w:val="26"/>
-        </w:rPr>
-        <w:t xml:space="preserve"> выявлено что </w:t>
-      </w:r>
-      <w:r>
-        <w:rPr>
-          <w:rFonts w:cs="Times New Roman" w:ascii="Times New Roman" w:hAnsi="Times New Roman"/>
-          <w:sz w:val="26"/>
-          <w:szCs w:val="26"/>
-        </w:rPr>
-        <w:t xml:space="preserve">их соотношение </w:t>
-      </w:r>
-      <w:r>
-        <w:rPr>
-          <w:rFonts w:cs="Times New Roman" w:ascii="Times New Roman" w:hAnsi="Times New Roman"/>
-          <w:sz w:val="26"/>
-          <w:szCs w:val="26"/>
-        </w:rPr>
-        <w:t xml:space="preserve">близко к 1:1, поэтому в тех случаях где </w:t>
-      </w:r>
-      <w:r>
-        <w:rPr>
-          <w:rFonts w:cs="Times New Roman" w:ascii="Times New Roman" w:hAnsi="Times New Roman"/>
-          <w:sz w:val="26"/>
-          <w:szCs w:val="26"/>
-        </w:rPr>
-        <w:t xml:space="preserve">доля </w:t>
-      </w:r>
-      <w:r>
-        <w:rPr>
-          <w:rFonts w:cs="Times New Roman" w:ascii="Times New Roman" w:hAnsi="Times New Roman"/>
-          <w:sz w:val="26"/>
-          <w:szCs w:val="26"/>
-        </w:rPr>
-        <w:t xml:space="preserve">единиц превышает </w:t>
-      </w:r>
-      <w:r>
-        <w:rPr>
-          <w:rFonts w:cs="Times New Roman" w:ascii="Times New Roman" w:hAnsi="Times New Roman"/>
-          <w:sz w:val="26"/>
-          <w:szCs w:val="26"/>
-        </w:rPr>
-        <w:t>долю нулей</w:t>
-      </w:r>
-      <w:r>
-        <w:rPr>
-          <w:rFonts w:cs="Times New Roman" w:ascii="Times New Roman" w:hAnsi="Times New Roman"/>
-          <w:sz w:val="26"/>
-          <w:szCs w:val="26"/>
-        </w:rPr>
-        <w:t xml:space="preserve">, специальная функция случайным образом выбирает нужное количество </w:t>
-      </w:r>
-      <w:r>
-        <w:rPr>
-          <w:rFonts w:cs="Times New Roman" w:ascii="Times New Roman" w:hAnsi="Times New Roman"/>
-          <w:sz w:val="26"/>
-          <w:szCs w:val="26"/>
-        </w:rPr>
-        <w:t xml:space="preserve">единиц </w:t>
-      </w:r>
-      <w:r>
-        <w:rPr>
-          <w:rFonts w:cs="Times New Roman" w:ascii="Times New Roman" w:hAnsi="Times New Roman"/>
-          <w:sz w:val="26"/>
-          <w:szCs w:val="26"/>
-        </w:rPr>
-        <w:t xml:space="preserve">и </w:t>
-      </w:r>
-      <w:r>
-        <w:rPr>
-          <w:rFonts w:cs="Times New Roman" w:ascii="Times New Roman" w:hAnsi="Times New Roman"/>
-          <w:sz w:val="26"/>
-          <w:szCs w:val="26"/>
-        </w:rPr>
-        <w:t>заменяет их нулями.</w:t>
-      </w:r>
-      <w:r>
-        <w:rPr>
-          <w:rFonts w:cs="Times New Roman" w:ascii="Times New Roman" w:hAnsi="Times New Roman"/>
-          <w:sz w:val="26"/>
-          <w:szCs w:val="26"/>
-        </w:rPr>
-        <w:t xml:space="preserve"> </w:t>
-      </w:r>
-      <w:r>
-        <w:rPr>
-          <w:rFonts w:cs="Times New Roman" w:ascii="Times New Roman" w:hAnsi="Times New Roman"/>
-          <w:sz w:val="26"/>
-          <w:szCs w:val="26"/>
-        </w:rPr>
-        <w:t xml:space="preserve">И </w:t>
-      </w:r>
-      <w:r>
-        <w:rPr>
-          <w:rFonts w:cs="Times New Roman" w:ascii="Times New Roman" w:hAnsi="Times New Roman"/>
-          <w:sz w:val="26"/>
-          <w:szCs w:val="26"/>
-        </w:rPr>
-        <w:t xml:space="preserve">наоборот, </w:t>
-      </w:r>
-      <w:r>
-        <w:rPr>
-          <w:rFonts w:cs="Times New Roman" w:ascii="Times New Roman" w:hAnsi="Times New Roman"/>
-          <w:sz w:val="26"/>
-          <w:szCs w:val="26"/>
-        </w:rPr>
-        <w:t>в</w:t>
-      </w:r>
-      <w:r>
-        <w:rPr>
-          <w:rFonts w:cs="Times New Roman" w:ascii="Times New Roman" w:hAnsi="Times New Roman"/>
-          <w:sz w:val="26"/>
-          <w:szCs w:val="26"/>
-        </w:rPr>
-        <w:t xml:space="preserve"> тех хромосомах где больше нулей, некоторые из них </w:t>
-      </w:r>
-      <w:r>
-        <w:rPr>
-          <w:rFonts w:cs="Times New Roman" w:ascii="Times New Roman" w:hAnsi="Times New Roman"/>
-          <w:sz w:val="26"/>
-          <w:szCs w:val="26"/>
-        </w:rPr>
-        <w:t xml:space="preserve">заменяются </w:t>
-      </w:r>
-      <w:r>
-        <w:rPr>
-          <w:rFonts w:cs="Times New Roman" w:ascii="Times New Roman" w:hAnsi="Times New Roman"/>
-          <w:sz w:val="26"/>
-          <w:szCs w:val="26"/>
-        </w:rPr>
-        <w:t>единиц</w:t>
-      </w:r>
-      <w:r>
-        <w:rPr>
-          <w:rFonts w:cs="Times New Roman" w:ascii="Times New Roman" w:hAnsi="Times New Roman"/>
-          <w:sz w:val="26"/>
-          <w:szCs w:val="26"/>
-        </w:rPr>
-        <w:t>ами</w:t>
-      </w:r>
-      <w:r>
-        <w:rPr>
-          <w:rFonts w:cs="Times New Roman" w:ascii="Times New Roman" w:hAnsi="Times New Roman"/>
-          <w:sz w:val="26"/>
-          <w:szCs w:val="26"/>
-        </w:rPr>
-        <w:t xml:space="preserve">. Такие случайные </w:t>
-      </w:r>
-      <w:r>
-        <w:rPr>
-          <w:rFonts w:cs="Times New Roman" w:ascii="Times New Roman" w:hAnsi="Times New Roman"/>
-          <w:sz w:val="26"/>
-          <w:szCs w:val="26"/>
-        </w:rPr>
-        <w:t>преобразования хромосом</w:t>
-      </w:r>
-      <w:r>
-        <w:rPr>
-          <w:rFonts w:cs="Times New Roman" w:ascii="Times New Roman" w:hAnsi="Times New Roman"/>
-          <w:sz w:val="26"/>
-          <w:szCs w:val="26"/>
-        </w:rPr>
-        <w:t xml:space="preserve"> </w:t>
-      </w:r>
-      <w:r>
-        <w:rPr>
-          <w:rFonts w:cs="Times New Roman" w:ascii="Times New Roman" w:hAnsi="Times New Roman"/>
-          <w:sz w:val="26"/>
-          <w:szCs w:val="26"/>
-        </w:rPr>
-        <w:t xml:space="preserve">реализуют в предлагаемой имплементации </w:t>
-      </w:r>
-      <w:r>
-        <w:rPr>
-          <w:rFonts w:cs="Times New Roman" w:ascii="Times New Roman" w:hAnsi="Times New Roman"/>
-          <w:sz w:val="26"/>
-          <w:szCs w:val="26"/>
-        </w:rPr>
-        <w:t>генетическ</w:t>
-      </w:r>
-      <w:r>
-        <w:rPr>
-          <w:rFonts w:cs="Times New Roman" w:ascii="Times New Roman" w:hAnsi="Times New Roman"/>
-          <w:sz w:val="26"/>
-          <w:szCs w:val="26"/>
-        </w:rPr>
-        <w:t>ого</w:t>
-      </w:r>
-      <w:r>
-        <w:rPr>
-          <w:rFonts w:cs="Times New Roman" w:ascii="Times New Roman" w:hAnsi="Times New Roman"/>
-          <w:sz w:val="26"/>
-          <w:szCs w:val="26"/>
-        </w:rPr>
-        <w:t xml:space="preserve"> алгоритм</w:t>
-      </w:r>
-      <w:r>
-        <w:rPr>
-          <w:rFonts w:cs="Times New Roman" w:ascii="Times New Roman" w:hAnsi="Times New Roman"/>
-          <w:sz w:val="26"/>
-          <w:szCs w:val="26"/>
-        </w:rPr>
-        <w:t>а</w:t>
-      </w:r>
-      <w:r>
-        <w:rPr>
-          <w:rFonts w:cs="Times New Roman" w:ascii="Times New Roman" w:hAnsi="Times New Roman"/>
-          <w:sz w:val="26"/>
-          <w:szCs w:val="26"/>
-        </w:rPr>
-        <w:t xml:space="preserve"> </w:t>
-      </w:r>
-      <w:r>
-        <w:rPr>
-          <w:rFonts w:cs="Times New Roman" w:ascii="Times New Roman" w:hAnsi="Times New Roman"/>
-          <w:sz w:val="26"/>
-          <w:szCs w:val="26"/>
-        </w:rPr>
-        <w:t>появление случайных</w:t>
-      </w:r>
-      <w:r>
-        <w:rPr>
-          <w:rFonts w:cs="Times New Roman" w:ascii="Times New Roman" w:hAnsi="Times New Roman"/>
-          <w:sz w:val="26"/>
-          <w:szCs w:val="26"/>
-        </w:rPr>
-        <w:t xml:space="preserve"> мутаци</w:t>
-      </w:r>
-      <w:r>
-        <w:rPr>
-          <w:rFonts w:cs="Times New Roman" w:ascii="Times New Roman" w:hAnsi="Times New Roman"/>
-          <w:sz w:val="26"/>
-          <w:szCs w:val="26"/>
-        </w:rPr>
-        <w:t>й</w:t>
-      </w:r>
-      <w:r>
-        <w:rPr>
-          <w:rFonts w:cs="Times New Roman" w:ascii="Times New Roman" w:hAnsi="Times New Roman"/>
-          <w:sz w:val="26"/>
-          <w:szCs w:val="26"/>
-        </w:rPr>
-        <w:t>, что должно привести к расшир</w:t>
-      </w:r>
-      <w:r>
-        <w:rPr>
-          <w:rFonts w:cs="Times New Roman" w:ascii="Times New Roman" w:hAnsi="Times New Roman"/>
-          <w:sz w:val="26"/>
-          <w:szCs w:val="26"/>
-        </w:rPr>
-        <w:t>ению</w:t>
-      </w:r>
-      <w:r>
-        <w:rPr>
-          <w:rFonts w:cs="Times New Roman" w:ascii="Times New Roman" w:hAnsi="Times New Roman"/>
-          <w:sz w:val="26"/>
-          <w:szCs w:val="26"/>
-        </w:rPr>
-        <w:t xml:space="preserve"> пространств</w:t>
-      </w:r>
-      <w:r>
-        <w:rPr>
-          <w:rFonts w:cs="Times New Roman" w:ascii="Times New Roman" w:hAnsi="Times New Roman"/>
-          <w:sz w:val="26"/>
-          <w:szCs w:val="26"/>
-        </w:rPr>
-        <w:t>а</w:t>
-      </w:r>
-      <w:r>
-        <w:rPr>
-          <w:rFonts w:cs="Times New Roman" w:ascii="Times New Roman" w:hAnsi="Times New Roman"/>
-          <w:sz w:val="26"/>
-          <w:szCs w:val="26"/>
-        </w:rPr>
-        <w:t xml:space="preserve"> решений </w:t>
-      </w:r>
-      <w:r>
-        <w:rPr>
-          <w:rFonts w:cs="Times New Roman" w:ascii="Times New Roman" w:hAnsi="Times New Roman"/>
-          <w:sz w:val="26"/>
-          <w:szCs w:val="26"/>
-        </w:rPr>
-        <w:t xml:space="preserve">в </w:t>
-      </w:r>
-      <w:r>
-        <w:rPr>
-          <w:rFonts w:cs="Times New Roman" w:ascii="Times New Roman" w:hAnsi="Times New Roman"/>
-          <w:sz w:val="26"/>
-          <w:szCs w:val="26"/>
-        </w:rPr>
-        <w:t xml:space="preserve">сгенерированной при инициализации популяции. </w:t>
+        <w:t xml:space="preserve">Поскольку распределение нулей и единиц внутри хромосомы хаотично, то нельзя гарантировать что в новых хромосомах их пропорция будет строго 1:1. Экспериметнально выявлено что их соотношение близко к 1:1, поэтому в тех случаях где доля единиц превышает долю нулей, специальная функция случайным образом выбирает нужное количество единиц и заменяет их нулями. И наоборот, в тех хромосомах где больше нулей, некоторые из них заменяются единицами. Такие случайные преобразования хромосом реализуют в предлагаемой имплементации генетического алгоритма появление случайных мутаций, что должно привести к расширению пространства решений в сгенерированной при инициализации популяции. </w:t>
       </w:r>
     </w:p>
     <w:p>
@@ -3192,16 +2960,17 @@
       <w:tblGrid>
         <w:gridCol w:w="1559"/>
         <w:gridCol w:w="1559"/>
+        <w:gridCol w:w="1558"/>
+        <w:gridCol w:w="1"/>
         <w:gridCol w:w="1559"/>
         <w:gridCol w:w="1559"/>
         <w:gridCol w:w="1559"/>
-        <w:gridCol w:w="1560"/>
       </w:tblGrid>
       <w:tr>
         <w:trPr/>
         <w:tc>
           <w:tcPr>
-            <w:tcW w:w="4677" w:type="dxa"/>
+            <w:tcW w:w="4676" w:type="dxa"/>
             <w:gridSpan w:val="3"/>
             <w:tcBorders>
               <w:top w:val="single" w:sz="4" w:space="0" w:color="000000"/>
@@ -3212,6 +2981,7 @@
           <w:p>
             <w:pPr>
               <w:pStyle w:val="TableContents"/>
+              <w:widowControl w:val="false"/>
               <w:spacing w:before="0" w:after="200"/>
               <w:jc w:val="center"/>
               <w:rPr>
@@ -3225,7 +2995,7 @@
             </w:pPr>
             <w:r>
               <w:rPr>
-                <w:rFonts w:eastAsia="Calibri" w:cs="Times New Roman" w:eastAsiaTheme="minorHAnsi" w:ascii="Times New Roman" w:hAnsi="Times New Roman"/>
+                <w:rFonts w:eastAsia="Calibri" w:cs="Times New Roman" w:ascii="Times New Roman" w:hAnsi="Times New Roman" w:eastAsiaTheme="minorHAnsi"/>
                 <w:color w:val="auto"/>
                 <w:kern w:val="0"/>
                 <w:sz w:val="26"/>
@@ -3239,7 +3009,7 @@
         <w:tc>
           <w:tcPr>
             <w:tcW w:w="4678" w:type="dxa"/>
-            <w:gridSpan w:val="3"/>
+            <w:gridSpan w:val="4"/>
             <w:tcBorders>
               <w:top w:val="single" w:sz="4" w:space="0" w:color="000000"/>
               <w:left w:val="single" w:sz="4" w:space="0" w:color="000000"/>
@@ -3250,6 +3020,7 @@
           <w:p>
             <w:pPr>
               <w:pStyle w:val="TableContents"/>
+              <w:widowControl w:val="false"/>
               <w:spacing w:before="0" w:after="200"/>
               <w:jc w:val="center"/>
               <w:rPr>
@@ -3263,7 +3034,7 @@
             </w:pPr>
             <w:r>
               <w:rPr>
-                <w:rFonts w:eastAsia="Calibri" w:cs="Times New Roman" w:eastAsiaTheme="minorHAnsi" w:ascii="Times New Roman" w:hAnsi="Times New Roman"/>
+                <w:rFonts w:eastAsia="Calibri" w:cs="Times New Roman" w:ascii="Times New Roman" w:hAnsi="Times New Roman" w:eastAsiaTheme="minorHAnsi"/>
                 <w:color w:val="auto"/>
                 <w:kern w:val="0"/>
                 <w:sz w:val="26"/>
@@ -3288,6 +3059,7 @@
           <w:p>
             <w:pPr>
               <w:pStyle w:val="TableContents"/>
+              <w:widowControl w:val="false"/>
               <w:spacing w:before="0" w:after="200"/>
               <w:jc w:val="center"/>
               <w:rPr>
@@ -3301,7 +3073,7 @@
             </w:pPr>
             <w:r>
               <w:rPr>
-                <w:rFonts w:eastAsia="Calibri" w:cs="Times New Roman" w:eastAsiaTheme="minorHAnsi" w:ascii="Times New Roman" w:hAnsi="Times New Roman"/>
+                <w:rFonts w:eastAsia="Calibri" w:cs="Times New Roman" w:ascii="Times New Roman" w:hAnsi="Times New Roman" w:eastAsiaTheme="minorHAnsi"/>
                 <w:color w:val="auto"/>
                 <w:kern w:val="0"/>
                 <w:sz w:val="26"/>
@@ -3323,6 +3095,7 @@
           <w:p>
             <w:pPr>
               <w:pStyle w:val="TableContents"/>
+              <w:widowControl w:val="false"/>
               <w:spacing w:before="0" w:after="200"/>
               <w:jc w:val="center"/>
               <w:rPr>
@@ -3336,7 +3109,7 @@
             </w:pPr>
             <w:r>
               <w:rPr>
-                <w:rFonts w:eastAsia="Calibri" w:cs="Times New Roman" w:eastAsiaTheme="minorHAnsi" w:ascii="Times New Roman" w:hAnsi="Times New Roman"/>
+                <w:rFonts w:eastAsia="Calibri" w:cs="Times New Roman" w:ascii="Times New Roman" w:hAnsi="Times New Roman" w:eastAsiaTheme="minorHAnsi"/>
                 <w:color w:val="auto"/>
                 <w:kern w:val="0"/>
                 <w:sz w:val="26"/>
@@ -3350,6 +3123,7 @@
         <w:tc>
           <w:tcPr>
             <w:tcW w:w="1559" w:type="dxa"/>
+            <w:gridSpan w:val="2"/>
             <w:tcBorders>
               <w:left w:val="single" w:sz="4" w:space="0" w:color="000000"/>
               <w:bottom w:val="single" w:sz="4" w:space="0" w:color="000000"/>
@@ -3358,6 +3132,7 @@
           <w:p>
             <w:pPr>
               <w:pStyle w:val="TableContents"/>
+              <w:widowControl w:val="false"/>
               <w:spacing w:before="0" w:after="200"/>
               <w:jc w:val="center"/>
               <w:rPr>
@@ -3371,7 +3146,7 @@
             </w:pPr>
             <w:r>
               <w:rPr>
-                <w:rFonts w:eastAsia="Calibri" w:cs="Times New Roman" w:eastAsiaTheme="minorHAnsi" w:ascii="Times New Roman" w:hAnsi="Times New Roman"/>
+                <w:rFonts w:eastAsia="Calibri" w:cs="Times New Roman" w:ascii="Times New Roman" w:hAnsi="Times New Roman" w:eastAsiaTheme="minorHAnsi"/>
                 <w:color w:val="auto"/>
                 <w:kern w:val="0"/>
                 <w:sz w:val="26"/>
@@ -3393,6 +3168,7 @@
           <w:p>
             <w:pPr>
               <w:pStyle w:val="TableContents"/>
+              <w:widowControl w:val="false"/>
               <w:spacing w:before="0" w:after="200"/>
               <w:jc w:val="center"/>
               <w:rPr>
@@ -3406,7 +3182,7 @@
             </w:pPr>
             <w:r>
               <w:rPr>
-                <w:rFonts w:eastAsia="Calibri" w:cs="Times New Roman" w:eastAsiaTheme="minorHAnsi" w:ascii="Times New Roman" w:hAnsi="Times New Roman"/>
+                <w:rFonts w:eastAsia="Calibri" w:cs="Times New Roman" w:ascii="Times New Roman" w:hAnsi="Times New Roman" w:eastAsiaTheme="minorHAnsi"/>
                 <w:color w:val="auto"/>
                 <w:kern w:val="0"/>
                 <w:sz w:val="26"/>
@@ -3428,6 +3204,7 @@
           <w:p>
             <w:pPr>
               <w:pStyle w:val="TableContents"/>
+              <w:widowControl w:val="false"/>
               <w:spacing w:before="0" w:after="200"/>
               <w:jc w:val="center"/>
               <w:rPr>
@@ -3441,7 +3218,7 @@
             </w:pPr>
             <w:r>
               <w:rPr>
-                <w:rFonts w:eastAsia="Calibri" w:cs="Times New Roman" w:eastAsiaTheme="minorHAnsi" w:ascii="Times New Roman" w:hAnsi="Times New Roman"/>
+                <w:rFonts w:eastAsia="Calibri" w:cs="Times New Roman" w:ascii="Times New Roman" w:hAnsi="Times New Roman" w:eastAsiaTheme="minorHAnsi"/>
                 <w:color w:val="auto"/>
                 <w:kern w:val="0"/>
                 <w:sz w:val="26"/>
@@ -3454,7 +3231,7 @@
         </w:tc>
         <w:tc>
           <w:tcPr>
-            <w:tcW w:w="1560" w:type="dxa"/>
+            <w:tcW w:w="1559" w:type="dxa"/>
             <w:tcBorders>
               <w:left w:val="single" w:sz="4" w:space="0" w:color="000000"/>
               <w:bottom w:val="single" w:sz="4" w:space="0" w:color="000000"/>
@@ -3464,6 +3241,7 @@
           <w:p>
             <w:pPr>
               <w:pStyle w:val="TableContents"/>
+              <w:widowControl w:val="false"/>
               <w:spacing w:before="0" w:after="200"/>
               <w:jc w:val="center"/>
               <w:rPr>
@@ -3477,7 +3255,7 @@
             </w:pPr>
             <w:r>
               <w:rPr>
-                <w:rFonts w:eastAsia="Calibri" w:cs="Times New Roman" w:eastAsiaTheme="minorHAnsi" w:ascii="Times New Roman" w:hAnsi="Times New Roman"/>
+                <w:rFonts w:eastAsia="Calibri" w:cs="Times New Roman" w:ascii="Times New Roman" w:hAnsi="Times New Roman" w:eastAsiaTheme="minorHAnsi"/>
                 <w:color w:val="auto"/>
                 <w:kern w:val="0"/>
                 <w:sz w:val="26"/>
@@ -3502,6 +3280,7 @@
           <w:p>
             <w:pPr>
               <w:pStyle w:val="TableContents"/>
+              <w:widowControl w:val="false"/>
               <w:spacing w:before="0" w:after="200"/>
               <w:jc w:val="center"/>
               <w:rPr>
@@ -3515,7 +3294,7 @@
             </w:pPr>
             <w:r>
               <w:rPr>
-                <w:rFonts w:eastAsia="Calibri" w:cs="Times New Roman" w:eastAsiaTheme="minorHAnsi" w:ascii="Times New Roman" w:hAnsi="Times New Roman"/>
+                <w:rFonts w:eastAsia="Calibri" w:cs="Times New Roman" w:ascii="Times New Roman" w:hAnsi="Times New Roman" w:eastAsiaTheme="minorHAnsi"/>
                 <w:color w:val="auto"/>
                 <w:kern w:val="0"/>
                 <w:sz w:val="26"/>
@@ -3537,6 +3316,7 @@
           <w:p>
             <w:pPr>
               <w:pStyle w:val="TableContents"/>
+              <w:widowControl w:val="false"/>
               <w:spacing w:before="0" w:after="200"/>
               <w:jc w:val="center"/>
               <w:rPr>
@@ -3550,7 +3330,7 @@
             </w:pPr>
             <w:r>
               <w:rPr>
-                <w:rFonts w:eastAsia="Calibri" w:cs="Times New Roman" w:eastAsiaTheme="minorHAnsi" w:ascii="Times New Roman" w:hAnsi="Times New Roman"/>
+                <w:rFonts w:eastAsia="Calibri" w:cs="Times New Roman" w:ascii="Times New Roman" w:hAnsi="Times New Roman" w:eastAsiaTheme="minorHAnsi"/>
                 <w:color w:val="auto"/>
                 <w:kern w:val="0"/>
                 <w:sz w:val="26"/>
@@ -3564,6 +3344,7 @@
         <w:tc>
           <w:tcPr>
             <w:tcW w:w="1559" w:type="dxa"/>
+            <w:gridSpan w:val="2"/>
             <w:tcBorders>
               <w:left w:val="single" w:sz="4" w:space="0" w:color="000000"/>
               <w:bottom w:val="single" w:sz="4" w:space="0" w:color="000000"/>
@@ -3572,6 +3353,7 @@
           <w:p>
             <w:pPr>
               <w:pStyle w:val="TableContents"/>
+              <w:widowControl w:val="false"/>
               <w:spacing w:before="0" w:after="200"/>
               <w:jc w:val="center"/>
               <w:rPr>
@@ -3585,7 +3367,7 @@
             </w:pPr>
             <w:r>
               <w:rPr>
-                <w:rFonts w:eastAsia="Calibri" w:cs="Times New Roman" w:eastAsiaTheme="minorHAnsi" w:ascii="Times New Roman" w:hAnsi="Times New Roman"/>
+                <w:rFonts w:eastAsia="Calibri" w:cs="Times New Roman" w:ascii="Times New Roman" w:hAnsi="Times New Roman" w:eastAsiaTheme="minorHAnsi"/>
                 <w:color w:val="auto"/>
                 <w:kern w:val="0"/>
                 <w:sz w:val="26"/>
@@ -3607,6 +3389,7 @@
           <w:p>
             <w:pPr>
               <w:pStyle w:val="TableContents"/>
+              <w:widowControl w:val="false"/>
               <w:spacing w:before="0" w:after="200"/>
               <w:jc w:val="center"/>
               <w:rPr>
@@ -3620,7 +3403,7 @@
             </w:pPr>
             <w:r>
               <w:rPr>
-                <w:rFonts w:eastAsia="Calibri" w:cs="Times New Roman" w:eastAsiaTheme="minorHAnsi" w:ascii="Times New Roman" w:hAnsi="Times New Roman"/>
+                <w:rFonts w:eastAsia="Calibri" w:cs="Times New Roman" w:ascii="Times New Roman" w:hAnsi="Times New Roman" w:eastAsiaTheme="minorHAnsi"/>
                 <w:color w:val="auto"/>
                 <w:kern w:val="0"/>
                 <w:sz w:val="26"/>
@@ -3642,6 +3425,7 @@
           <w:p>
             <w:pPr>
               <w:pStyle w:val="TableContents"/>
+              <w:widowControl w:val="false"/>
               <w:spacing w:before="0" w:after="200"/>
               <w:jc w:val="center"/>
               <w:rPr>
@@ -3655,7 +3439,7 @@
             </w:pPr>
             <w:r>
               <w:rPr>
-                <w:rFonts w:eastAsia="Calibri" w:cs="Times New Roman" w:eastAsiaTheme="minorHAnsi" w:ascii="Times New Roman" w:hAnsi="Times New Roman"/>
+                <w:rFonts w:eastAsia="Calibri" w:cs="Times New Roman" w:ascii="Times New Roman" w:hAnsi="Times New Roman" w:eastAsiaTheme="minorHAnsi"/>
                 <w:color w:val="auto"/>
                 <w:kern w:val="0"/>
                 <w:sz w:val="26"/>
@@ -3668,7 +3452,7 @@
         </w:tc>
         <w:tc>
           <w:tcPr>
-            <w:tcW w:w="1560" w:type="dxa"/>
+            <w:tcW w:w="1559" w:type="dxa"/>
             <w:tcBorders>
               <w:left w:val="single" w:sz="4" w:space="0" w:color="000000"/>
               <w:bottom w:val="single" w:sz="4" w:space="0" w:color="000000"/>
@@ -3678,6 +3462,7 @@
           <w:p>
             <w:pPr>
               <w:pStyle w:val="TableContents"/>
+              <w:widowControl w:val="false"/>
               <w:spacing w:before="0" w:after="200"/>
               <w:jc w:val="center"/>
               <w:rPr>
@@ -3691,7 +3476,7 @@
             </w:pPr>
             <w:r>
               <w:rPr>
-                <w:rFonts w:eastAsia="Calibri" w:cs="Times New Roman" w:eastAsiaTheme="minorHAnsi" w:ascii="Times New Roman" w:hAnsi="Times New Roman"/>
+                <w:rFonts w:eastAsia="Calibri" w:cs="Times New Roman" w:ascii="Times New Roman" w:hAnsi="Times New Roman" w:eastAsiaTheme="minorHAnsi"/>
                 <w:color w:val="auto"/>
                 <w:kern w:val="0"/>
                 <w:sz w:val="26"/>
@@ -3759,7 +3544,11 @@
         </w:rPr>
       </w:pPr>
       <w:r>
-        <w:rPr/>
+        <w:rPr>
+          <w:rFonts w:cs="Times New Roman" w:ascii="Times New Roman" w:hAnsi="Times New Roman"/>
+          <w:sz w:val="26"/>
+          <w:szCs w:val="26"/>
+        </w:rPr>
       </w:r>
     </w:p>
     <w:p>
@@ -3798,13 +3587,13 @@
       </w:tblPr>
       <w:tblGrid>
         <w:gridCol w:w="4677"/>
-        <w:gridCol w:w="4678"/>
+        <w:gridCol w:w="4677"/>
       </w:tblGrid>
       <w:tr>
         <w:trPr/>
         <w:tc>
           <w:tcPr>
-            <w:tcW w:w="9355" w:type="dxa"/>
+            <w:tcW w:w="9354" w:type="dxa"/>
             <w:gridSpan w:val="2"/>
             <w:tcBorders>
               <w:top w:val="single" w:sz="4" w:space="0" w:color="000000"/>
@@ -3816,6 +3605,7 @@
           <w:p>
             <w:pPr>
               <w:pStyle w:val="TableContents"/>
+              <w:widowControl w:val="false"/>
               <w:spacing w:before="0" w:after="200"/>
               <w:jc w:val="center"/>
               <w:rPr>
@@ -3829,7 +3619,7 @@
             </w:pPr>
             <w:r>
               <w:rPr>
-                <w:rFonts w:eastAsia="Calibri" w:cs="Times New Roman" w:eastAsiaTheme="minorHAnsi" w:ascii="Times New Roman" w:hAnsi="Times New Roman"/>
+                <w:rFonts w:eastAsia="Calibri" w:cs="Times New Roman" w:ascii="Times New Roman" w:hAnsi="Times New Roman" w:eastAsiaTheme="minorHAnsi"/>
                 <w:color w:val="auto"/>
                 <w:kern w:val="0"/>
                 <w:sz w:val="26"/>
@@ -3854,6 +3644,7 @@
           <w:p>
             <w:pPr>
               <w:pStyle w:val="TableContents"/>
+              <w:widowControl w:val="false"/>
               <w:spacing w:before="0" w:after="200"/>
               <w:jc w:val="center"/>
               <w:rPr>
@@ -3867,7 +3658,7 @@
             </w:pPr>
             <w:r>
               <w:rPr>
-                <w:rFonts w:eastAsia="Calibri" w:cs="Times New Roman" w:eastAsiaTheme="minorHAnsi" w:ascii="Times New Roman" w:hAnsi="Times New Roman"/>
+                <w:rFonts w:eastAsia="Calibri" w:cs="Times New Roman" w:ascii="Times New Roman" w:hAnsi="Times New Roman" w:eastAsiaTheme="minorHAnsi"/>
                 <w:color w:val="auto"/>
                 <w:kern w:val="0"/>
                 <w:sz w:val="26"/>
@@ -3880,7 +3671,7 @@
         </w:tc>
         <w:tc>
           <w:tcPr>
-            <w:tcW w:w="4678" w:type="dxa"/>
+            <w:tcW w:w="4677" w:type="dxa"/>
             <w:tcBorders>
               <w:left w:val="single" w:sz="4" w:space="0" w:color="000000"/>
               <w:bottom w:val="single" w:sz="4" w:space="0" w:color="000000"/>
@@ -3890,6 +3681,7 @@
           <w:p>
             <w:pPr>
               <w:pStyle w:val="TableContents"/>
+              <w:widowControl w:val="false"/>
               <w:spacing w:before="0" w:after="200"/>
               <w:jc w:val="center"/>
               <w:rPr>
@@ -3903,7 +3695,7 @@
             </w:pPr>
             <w:r>
               <w:rPr>
-                <w:rFonts w:eastAsia="Calibri" w:cs="Times New Roman" w:eastAsiaTheme="minorHAnsi" w:ascii="Times New Roman" w:hAnsi="Times New Roman"/>
+                <w:rFonts w:eastAsia="Calibri" w:cs="Times New Roman" w:ascii="Times New Roman" w:hAnsi="Times New Roman" w:eastAsiaTheme="minorHAnsi"/>
                 <w:color w:val="auto"/>
                 <w:kern w:val="0"/>
                 <w:sz w:val="26"/>
@@ -3929,7 +3721,11 @@
         </w:rPr>
       </w:pPr>
       <w:r>
-        <w:rPr/>
+        <w:rPr>
+          <w:rFonts w:cs="Times New Roman" w:ascii="Times New Roman" w:hAnsi="Times New Roman"/>
+          <w:sz w:val="26"/>
+          <w:szCs w:val="26"/>
+        </w:rPr>
       </w:r>
     </w:p>
     <w:p>
@@ -4010,28 +3806,12 @@
       <w:bookmarkStart w:id="14" w:name="_Toc153218536_Copy_1_Copy_1_Copy_1_Copy_"/>
       <w:r>
         <w:rPr/>
-        <w:t>.1.</w:t>
-      </w:r>
+        <w:t xml:space="preserve">.1.5 </w:t>
+      </w:r>
+      <w:bookmarkEnd w:id="14"/>
       <w:r>
         <w:rPr/>
-        <w:t>5</w:t>
-      </w:r>
-      <w:r>
-        <w:rPr/>
-        <w:t xml:space="preserve"> </w:t>
-      </w:r>
-      <w:bookmarkEnd w:id="14"/>
-      <w:r>
-        <w:rPr/>
-        <w:t xml:space="preserve">Этап </w:t>
-      </w:r>
-      <w:r>
-        <w:rPr/>
-        <w:t>3</w:t>
-      </w:r>
-      <w:r>
-        <w:rPr/>
-        <w:t xml:space="preserve">. </w:t>
+        <w:t xml:space="preserve">Этап 3. </w:t>
       </w:r>
       <w:bookmarkEnd w:id="13"/>
       <w:r>
@@ -4057,39 +3837,7 @@
           <w:sz w:val="26"/>
           <w:szCs w:val="26"/>
         </w:rPr>
-        <w:t>Задача алгоритма Светлячк</w:t>
-      </w:r>
-      <w:r>
-        <w:rPr>
-          <w:rFonts w:cs="Times New Roman" w:ascii="Times New Roman" w:hAnsi="Times New Roman"/>
-          <w:sz w:val="26"/>
-          <w:szCs w:val="26"/>
-        </w:rPr>
-        <w:t>ов</w:t>
-      </w:r>
-      <w:r>
-        <w:rPr>
-          <w:rFonts w:cs="Times New Roman" w:ascii="Times New Roman" w:hAnsi="Times New Roman"/>
-          <w:sz w:val="26"/>
-          <w:szCs w:val="26"/>
-        </w:rPr>
-        <w:t xml:space="preserve"> в предлагаемом техническом решении - найти оптимальное значени</w:t>
-      </w:r>
-      <w:r>
-        <w:rPr>
-          <w:rFonts w:cs="Times New Roman" w:ascii="Times New Roman" w:hAnsi="Times New Roman"/>
-          <w:sz w:val="26"/>
-          <w:szCs w:val="26"/>
-        </w:rPr>
-        <w:t>е параметра</w:t>
-      </w:r>
-      <w:r>
-        <w:rPr>
-          <w:rFonts w:cs="Times New Roman" w:ascii="Times New Roman" w:hAnsi="Times New Roman"/>
-          <w:sz w:val="26"/>
-          <w:szCs w:val="26"/>
-        </w:rPr>
-        <w:t xml:space="preserve"> </w:t>
+        <w:t xml:space="preserve">Задача алгоритма Светлячков в предлагаемом техническом решении - найти оптимальное значение параметра </w:t>
       </w:r>
       <w:r>
         <w:rPr>
@@ -4159,7 +3907,11 @@
         </w:rPr>
       </w:pPr>
       <w:r>
-        <w:rPr/>
+        <w:rPr>
+          <w:rFonts w:cs="Times New Roman" w:ascii="Times New Roman" w:hAnsi="Times New Roman"/>
+          <w:sz w:val="26"/>
+          <w:szCs w:val="26"/>
+        </w:rPr>
       </w:r>
     </w:p>
     <w:p>
@@ -4179,7 +3931,7 @@
       </w:pPr>
       <w:r>
         <w:rPr>
-          <w:rFonts w:eastAsia="Calibri" w:cs="Times New Roman" w:eastAsiaTheme="minorHAnsi" w:ascii="Times New Roman" w:hAnsi="Times New Roman"/>
+          <w:rFonts w:eastAsia="Calibri" w:cs="Times New Roman" w:ascii="Times New Roman" w:hAnsi="Times New Roman" w:eastAsiaTheme="minorHAnsi"/>
           <w:color w:val="auto"/>
           <w:kern w:val="0"/>
           <w:sz w:val="26"/>
@@ -4208,7 +3960,7 @@
       </w:pPr>
       <w:r>
         <w:rPr>
-          <w:rFonts w:eastAsia="Calibri" w:cs="Times New Roman" w:eastAsiaTheme="minorHAnsi" w:ascii="Times New Roman" w:hAnsi="Times New Roman"/>
+          <w:rFonts w:eastAsia="Calibri" w:cs="Times New Roman" w:ascii="Times New Roman" w:hAnsi="Times New Roman" w:eastAsiaTheme="minorHAnsi"/>
           <w:color w:val="000000"/>
           <w:kern w:val="0"/>
           <w:sz w:val="26"/>
@@ -4232,7 +3984,11 @@
         </w:rPr>
       </w:pPr>
       <w:r>
-        <w:rPr/>
+        <w:rPr>
+          <w:rFonts w:cs="Times New Roman" w:ascii="Times New Roman" w:hAnsi="Times New Roman"/>
+          <w:sz w:val="26"/>
+          <w:szCs w:val="26"/>
+        </w:rPr>
       </w:r>
     </w:p>
     <w:p>
@@ -4251,33 +4007,17 @@
       <w:bookmarkStart w:id="16" w:name="_Toc153218536_Copy_1_Copy_1_Copy_1_Copy_"/>
       <w:r>
         <w:rPr/>
-        <w:t>.1.5.</w:t>
-      </w:r>
+        <w:t xml:space="preserve">.1.5.1 </w:t>
+      </w:r>
+      <w:bookmarkEnd w:id="16"/>
       <w:r>
         <w:rPr/>
-        <w:t>1</w:t>
-      </w:r>
+        <w:t xml:space="preserve">Шаг 1. </w:t>
+      </w:r>
+      <w:bookmarkEnd w:id="15"/>
       <w:r>
         <w:rPr/>
-        <w:t xml:space="preserve"> </w:t>
-      </w:r>
-      <w:bookmarkEnd w:id="16"/>
-      <w:r>
-        <w:rPr/>
-        <w:t>Шаг 1</w:t>
-      </w:r>
-      <w:r>
-        <w:rPr/>
-        <w:t xml:space="preserve">. </w:t>
-      </w:r>
-      <w:bookmarkEnd w:id="15"/>
-      <w:r>
-        <w:rPr/>
-        <w:t>Инициализация популяции</w:t>
-      </w:r>
-      <w:r>
-        <w:rPr/>
-        <w:t xml:space="preserve"> светлячков</w:t>
+        <w:t>Инициализация популяции светлячков</w:t>
       </w:r>
     </w:p>
     <w:p>
@@ -4298,135 +4038,7 @@
           <w:sz w:val="26"/>
           <w:szCs w:val="26"/>
         </w:rPr>
-        <w:t xml:space="preserve">До начала работы алгоритма, </w:t>
-      </w:r>
-      <w:r>
-        <w:rPr>
-          <w:rFonts w:cs="Times New Roman" w:ascii="Times New Roman" w:hAnsi="Times New Roman"/>
-          <w:sz w:val="26"/>
-          <w:szCs w:val="26"/>
-        </w:rPr>
-        <w:t>происходит</w:t>
-      </w:r>
-      <w:r>
-        <w:rPr>
-          <w:rFonts w:cs="Times New Roman" w:ascii="Times New Roman" w:hAnsi="Times New Roman"/>
-          <w:sz w:val="26"/>
-          <w:szCs w:val="26"/>
-        </w:rPr>
-        <w:t xml:space="preserve"> инициализ</w:t>
-      </w:r>
-      <w:r>
-        <w:rPr>
-          <w:rFonts w:cs="Times New Roman" w:ascii="Times New Roman" w:hAnsi="Times New Roman"/>
-          <w:sz w:val="26"/>
-          <w:szCs w:val="26"/>
-        </w:rPr>
-        <w:t>ация</w:t>
-      </w:r>
-      <w:r>
-        <w:rPr>
-          <w:rFonts w:cs="Times New Roman" w:ascii="Times New Roman" w:hAnsi="Times New Roman"/>
-          <w:sz w:val="26"/>
-          <w:szCs w:val="26"/>
-        </w:rPr>
-        <w:t xml:space="preserve"> популяци</w:t>
-      </w:r>
-      <w:r>
-        <w:rPr>
-          <w:rFonts w:cs="Times New Roman" w:ascii="Times New Roman" w:hAnsi="Times New Roman"/>
-          <w:sz w:val="26"/>
-          <w:szCs w:val="26"/>
-        </w:rPr>
-        <w:t>и</w:t>
-      </w:r>
-      <w:r>
-        <w:rPr>
-          <w:rFonts w:cs="Times New Roman" w:ascii="Times New Roman" w:hAnsi="Times New Roman"/>
-          <w:sz w:val="26"/>
-          <w:szCs w:val="26"/>
-        </w:rPr>
-        <w:t xml:space="preserve"> из 20 особей, кажд</w:t>
-      </w:r>
-      <w:r>
-        <w:rPr>
-          <w:rFonts w:cs="Times New Roman" w:ascii="Times New Roman" w:hAnsi="Times New Roman"/>
-          <w:sz w:val="26"/>
-          <w:szCs w:val="26"/>
-        </w:rPr>
-        <w:t xml:space="preserve">ая из которых будет иметь </w:t>
-      </w:r>
-      <w:r>
-        <w:rPr>
-          <w:rFonts w:cs="Times New Roman" w:ascii="Times New Roman" w:hAnsi="Times New Roman"/>
-          <w:sz w:val="26"/>
-          <w:szCs w:val="26"/>
-        </w:rPr>
-        <w:t>случайн</w:t>
-      </w:r>
-      <w:r>
-        <w:rPr>
-          <w:rFonts w:cs="Times New Roman" w:ascii="Times New Roman" w:hAnsi="Times New Roman"/>
-          <w:sz w:val="26"/>
-          <w:szCs w:val="26"/>
-        </w:rPr>
-        <w:t>ое</w:t>
-      </w:r>
-      <w:r>
-        <w:rPr>
-          <w:rFonts w:cs="Times New Roman" w:ascii="Times New Roman" w:hAnsi="Times New Roman"/>
-          <w:sz w:val="26"/>
-          <w:szCs w:val="26"/>
-        </w:rPr>
-        <w:t xml:space="preserve"> </w:t>
-      </w:r>
-      <w:r>
-        <w:rPr>
-          <w:rFonts w:cs="Times New Roman" w:ascii="Times New Roman" w:hAnsi="Times New Roman"/>
-          <w:sz w:val="26"/>
-          <w:szCs w:val="26"/>
-        </w:rPr>
-        <w:t xml:space="preserve">значение </w:t>
-      </w:r>
-      <w:r>
-        <w:rPr>
-          <w:rFonts w:cs="Times New Roman" w:ascii="Times New Roman" w:hAnsi="Times New Roman"/>
-          <w:sz w:val="26"/>
-          <w:szCs w:val="26"/>
-        </w:rPr>
-        <w:t xml:space="preserve">в заданных пределах </w:t>
-      </w:r>
-      <w:r>
-        <w:rPr>
-          <w:rFonts w:cs="Times New Roman" w:ascii="Times New Roman" w:hAnsi="Times New Roman"/>
-          <w:sz w:val="26"/>
-          <w:szCs w:val="26"/>
-        </w:rPr>
-        <w:t xml:space="preserve">и </w:t>
-      </w:r>
-      <w:r>
-        <w:rPr>
-          <w:rFonts w:cs="Times New Roman" w:ascii="Times New Roman" w:hAnsi="Times New Roman"/>
-          <w:sz w:val="26"/>
-          <w:szCs w:val="26"/>
-        </w:rPr>
-        <w:t>представля</w:t>
-      </w:r>
-      <w:r>
-        <w:rPr>
-          <w:rFonts w:cs="Times New Roman" w:ascii="Times New Roman" w:hAnsi="Times New Roman"/>
-          <w:sz w:val="26"/>
-          <w:szCs w:val="26"/>
-        </w:rPr>
-        <w:t>ть</w:t>
-      </w:r>
-      <w:r>
-        <w:rPr>
-          <w:rFonts w:cs="Times New Roman" w:ascii="Times New Roman" w:hAnsi="Times New Roman"/>
-          <w:sz w:val="26"/>
-          <w:szCs w:val="26"/>
-        </w:rPr>
-        <w:t xml:space="preserve"> собой один из возможных вариантов параметра Threshold.</w:t>
+        <w:t>До начала работы алгоритма, происходит инициализация популяции из 20 особей, каждая из которых будет иметь случайное значение в заданных пределах и представлять собой один из возможных вариантов параметра Threshold.</w:t>
       </w:r>
     </w:p>
     <w:p>
@@ -4631,7 +4243,11 @@
         </w:rPr>
       </w:pPr>
       <w:r>
-        <w:rPr/>
+        <w:rPr>
+          <w:rFonts w:cs="Times New Roman" w:ascii="Times New Roman" w:hAnsi="Times New Roman"/>
+          <w:sz w:val="26"/>
+          <w:szCs w:val="26"/>
+        </w:rPr>
       </w:r>
     </w:p>
     <w:p>
@@ -4650,28 +4266,12 @@
       <w:bookmarkStart w:id="18" w:name="_Toc153218536_Copy_1_Copy_1_Copy_1_Copy_"/>
       <w:r>
         <w:rPr/>
-        <w:t>.1.5.</w:t>
-      </w:r>
+        <w:t xml:space="preserve">.1.5.2 </w:t>
+      </w:r>
+      <w:bookmarkEnd w:id="18"/>
       <w:r>
         <w:rPr/>
-        <w:t>2</w:t>
-      </w:r>
-      <w:r>
-        <w:rPr/>
-        <w:t xml:space="preserve"> </w:t>
-      </w:r>
-      <w:bookmarkEnd w:id="18"/>
-      <w:r>
-        <w:rPr/>
-        <w:t xml:space="preserve">Шаг </w:t>
-      </w:r>
-      <w:r>
-        <w:rPr/>
-        <w:t>2</w:t>
-      </w:r>
-      <w:r>
-        <w:rPr/>
-        <w:t xml:space="preserve">. </w:t>
+        <w:t xml:space="preserve">Шаг 2. </w:t>
       </w:r>
       <w:bookmarkEnd w:id="17"/>
       <w:r>
@@ -5005,51 +4605,7 @@
           <w:szCs w:val="26"/>
           <w:u w:val="none"/>
         </w:rPr>
-        <w:t xml:space="preserve">Для особи с большим значением целевой функции, рассчитывается </w:t>
-      </w:r>
-      <w:r>
-        <w:rPr>
-          <w:rFonts w:cs="Times New Roman" w:ascii="Times New Roman" w:hAnsi="Times New Roman"/>
-          <w:i w:val="false"/>
-          <w:iCs w:val="false"/>
-          <w:sz w:val="26"/>
-          <w:szCs w:val="26"/>
-          <w:u w:val="none"/>
-        </w:rPr>
-        <w:t>его новое</w:t>
-      </w:r>
-      <w:r>
-        <w:rPr>
-          <w:rFonts w:cs="Times New Roman" w:ascii="Times New Roman" w:hAnsi="Times New Roman"/>
-          <w:i w:val="false"/>
-          <w:iCs w:val="false"/>
-          <w:sz w:val="26"/>
-          <w:szCs w:val="26"/>
-          <w:u w:val="none"/>
-        </w:rPr>
-        <w:t xml:space="preserve"> </w:t>
-      </w:r>
-      <w:r>
-        <w:rPr>
-          <w:rFonts w:cs="Times New Roman" w:ascii="Times New Roman" w:hAnsi="Times New Roman"/>
-          <w:i w:val="false"/>
-          <w:iCs w:val="false"/>
-          <w:sz w:val="26"/>
-          <w:szCs w:val="26"/>
-          <w:u w:val="none"/>
-        </w:rPr>
-        <w:t>значение (положение на отрезке от 0 до 20) с учетом привлекательности сравниваемого светлячка</w:t>
-      </w:r>
-      <w:r>
-        <w:rPr>
-          <w:rFonts w:cs="Times New Roman" w:ascii="Times New Roman" w:hAnsi="Times New Roman"/>
-          <w:i w:val="false"/>
-          <w:iCs w:val="false"/>
-          <w:sz w:val="26"/>
-          <w:szCs w:val="26"/>
-          <w:u w:val="none"/>
-        </w:rPr>
-        <w:t xml:space="preserve">. </w:t>
+        <w:t xml:space="preserve">Для особи с большим значением целевой функции, рассчитывается его новое значение (положение на отрезке от 0 до 20) с учетом привлекательности сравниваемого светлячка. </w:t>
       </w:r>
     </w:p>
     <w:p>
@@ -5065,7 +4621,11 @@
         </w:rPr>
       </w:pPr>
       <w:r>
-        <w:rPr/>
+        <w:rPr>
+          <w:rFonts w:cs="Times New Roman" w:ascii="Times New Roman" w:hAnsi="Times New Roman"/>
+          <w:sz w:val="26"/>
+          <w:szCs w:val="26"/>
+        </w:rPr>
       </w:r>
     </w:p>
     <w:p>
@@ -5498,6 +5058,7 @@
           <w:iCs w:val="false"/>
           <w:position w:val="0"/>
           <w:sz w:val="22"/>
+          <w:sz w:val="22"/>
           <w:vertAlign w:val="baseline"/>
         </w:rPr>
       </w:pPr>
@@ -5690,7 +5251,7 @@
       </w:pPr>
       <w:r>
         <w:rPr>
-          <w:rFonts w:eastAsia="Calibri" w:cs="Times New Roman" w:eastAsiaTheme="minorHAnsi" w:ascii="Times New Roman" w:hAnsi="Times New Roman"/>
+          <w:rFonts w:eastAsia="Calibri" w:cs="Times New Roman" w:ascii="Times New Roman" w:hAnsi="Times New Roman" w:eastAsiaTheme="minorHAnsi"/>
           <w:i w:val="false"/>
           <w:iCs w:val="false"/>
           <w:strike w:val="false"/>
@@ -5709,7 +5270,7 @@
       </w:r>
       <w:r>
         <w:rPr>
-          <w:rFonts w:eastAsia="Calibri" w:cs="Times New Roman" w:eastAsiaTheme="minorHAnsi" w:ascii="Times New Roman" w:hAnsi="Times New Roman"/>
+          <w:rFonts w:eastAsia="Calibri" w:cs="Times New Roman" w:ascii="Times New Roman" w:hAnsi="Times New Roman" w:eastAsiaTheme="minorHAnsi"/>
           <w:i/>
           <w:iCs/>
           <w:strike w:val="false"/>
@@ -5728,7 +5289,7 @@
       </w:r>
       <w:r>
         <w:rPr>
-          <w:rFonts w:eastAsia="Calibri" w:cs="Times New Roman" w:eastAsiaTheme="minorHAnsi" w:ascii="Times New Roman" w:hAnsi="Times New Roman"/>
+          <w:rFonts w:eastAsia="Calibri" w:cs="Times New Roman" w:ascii="Times New Roman" w:hAnsi="Times New Roman" w:eastAsiaTheme="minorHAnsi"/>
           <w:i w:val="false"/>
           <w:iCs w:val="false"/>
           <w:strike w:val="false"/>
@@ -5747,7 +5308,7 @@
       </w:r>
       <w:r>
         <w:rPr>
-          <w:rFonts w:eastAsia="Calibri" w:cs="Times New Roman" w:eastAsiaTheme="minorHAnsi" w:ascii="DejaVu Sans" w:hAnsi="DejaVu Sans"/>
+          <w:rFonts w:eastAsia="Calibri" w:cs="Times New Roman" w:ascii="DejaVu Sans" w:hAnsi="DejaVu Sans" w:eastAsiaTheme="minorHAnsi"/>
           <w:i/>
           <w:iCs/>
           <w:strike w:val="false"/>
@@ -5766,7 +5327,7 @@
       </w:r>
       <w:r>
         <w:rPr>
-          <w:rFonts w:eastAsia="Calibri" w:cs="Times New Roman" w:eastAsiaTheme="minorHAnsi" w:ascii="Times New Roman" w:hAnsi="Times New Roman"/>
+          <w:rFonts w:eastAsia="Calibri" w:cs="Times New Roman" w:ascii="Times New Roman" w:hAnsi="Times New Roman" w:eastAsiaTheme="minorHAnsi"/>
           <w:i/>
           <w:iCs/>
           <w:strike w:val="false"/>
@@ -5783,7 +5344,7 @@
       </w:r>
       <w:r>
         <w:rPr>
-          <w:rFonts w:eastAsia="Calibri" w:cs="Times New Roman" w:eastAsiaTheme="minorHAnsi" w:ascii="Times New Roman" w:hAnsi="Times New Roman"/>
+          <w:rFonts w:eastAsia="Calibri" w:cs="Times New Roman" w:ascii="Times New Roman" w:hAnsi="Times New Roman" w:eastAsiaTheme="minorHAnsi"/>
           <w:i w:val="false"/>
           <w:iCs w:val="false"/>
           <w:strike w:val="false"/>
@@ -6090,8 +5651,12 @@
       </w:pPr>
       <w:r>
         <w:rPr>
-          <w:sz w:val="26"/>
-          <w:szCs w:val="26"/>
+          <w:rFonts w:eastAsia="Calibri" w:cs="Times New Roman" w:ascii="Times New Roman" w:hAnsi="Times New Roman"/>
+          <w:i w:val="false"/>
+          <w:iCs w:val="false"/>
+          <w:strike w:val="false"/>
+          <w:dstrike w:val="false"/>
+          <w:u w:val="none"/>
         </w:rPr>
       </w:r>
     </w:p>
@@ -6134,15 +5699,15 @@
         </w:tblCellMar>
       </w:tblPr>
       <w:tblGrid>
-        <w:gridCol w:w="3082"/>
+        <w:gridCol w:w="3081"/>
         <w:gridCol w:w="3545"/>
-        <w:gridCol w:w="2728"/>
+        <w:gridCol w:w="2729"/>
       </w:tblGrid>
       <w:tr>
         <w:trPr/>
         <w:tc>
           <w:tcPr>
-            <w:tcW w:w="3082" w:type="dxa"/>
+            <w:tcW w:w="3081" w:type="dxa"/>
             <w:tcBorders>
               <w:top w:val="single" w:sz="4" w:space="0" w:color="000000"/>
               <w:left w:val="single" w:sz="4" w:space="0" w:color="000000"/>
@@ -6152,6 +5717,7 @@
           <w:p>
             <w:pPr>
               <w:pStyle w:val="Normal"/>
+              <w:widowControl w:val="false"/>
               <w:spacing w:lineRule="auto" w:line="360" w:before="0" w:after="0"/>
               <w:ind w:firstLine="709"/>
               <w:jc w:val="center"/>
@@ -6173,7 +5739,7 @@
             </w:pPr>
             <w:r>
               <w:rPr>
-                <w:rFonts w:eastAsia="Calibri" w:cs="Times New Roman" w:eastAsiaTheme="minorHAnsi" w:ascii="Times New Roman" w:hAnsi="Times New Roman"/>
+                <w:rFonts w:eastAsia="Calibri" w:cs="Times New Roman" w:ascii="Times New Roman" w:hAnsi="Times New Roman" w:eastAsiaTheme="minorHAnsi"/>
                 <w:i/>
                 <w:iCs/>
                 <w:strike w:val="false"/>
@@ -6204,6 +5770,7 @@
           <w:p>
             <w:pPr>
               <w:pStyle w:val="Normal"/>
+              <w:widowControl w:val="false"/>
               <w:spacing w:lineRule="auto" w:line="360" w:before="0" w:after="0"/>
               <w:ind w:firstLine="709"/>
               <w:jc w:val="center"/>
@@ -6243,7 +5810,7 @@
         </w:tc>
         <w:tc>
           <w:tcPr>
-            <w:tcW w:w="2728" w:type="dxa"/>
+            <w:tcW w:w="2729" w:type="dxa"/>
             <w:tcBorders>
               <w:top w:val="single" w:sz="4" w:space="0" w:color="000000"/>
               <w:left w:val="single" w:sz="4" w:space="0" w:color="000000"/>
@@ -6254,6 +5821,7 @@
           <w:p>
             <w:pPr>
               <w:pStyle w:val="Normal"/>
+              <w:widowControl w:val="false"/>
               <w:spacing w:lineRule="auto" w:line="360" w:before="0" w:after="0"/>
               <w:ind w:firstLine="709"/>
               <w:jc w:val="center"/>
@@ -6268,7 +5836,7 @@
                 <w:dstrike w:val="false"/>
                 <w:u w:val="none"/>
               </w:rPr>
-              <w:t xml:space="preserve">α </w:t>
+              <w:t>α</w:t>
             </w:r>
           </w:p>
         </w:tc>
@@ -6277,7 +5845,7 @@
         <w:trPr/>
         <w:tc>
           <w:tcPr>
-            <w:tcW w:w="3082" w:type="dxa"/>
+            <w:tcW w:w="3081" w:type="dxa"/>
             <w:tcBorders>
               <w:left w:val="single" w:sz="4" w:space="0" w:color="000000"/>
               <w:bottom w:val="single" w:sz="4" w:space="0" w:color="000000"/>
@@ -6286,6 +5854,7 @@
           <w:p>
             <w:pPr>
               <w:pStyle w:val="TableContents"/>
+              <w:widowControl w:val="false"/>
               <w:spacing w:before="0" w:after="200"/>
               <w:jc w:val="center"/>
               <w:rPr>
@@ -6305,7 +5874,7 @@
             </w:pPr>
             <w:r>
               <w:rPr>
-                <w:rFonts w:eastAsia="Calibri" w:cs="Times New Roman" w:eastAsiaTheme="minorHAnsi" w:ascii="Times New Roman" w:hAnsi="Times New Roman"/>
+                <w:rFonts w:eastAsia="Calibri" w:cs="Times New Roman" w:ascii="Times New Roman" w:hAnsi="Times New Roman" w:eastAsiaTheme="minorHAnsi"/>
                 <w:i w:val="false"/>
                 <w:iCs w:val="false"/>
                 <w:strike w:val="false"/>
@@ -6332,6 +5901,7 @@
           <w:p>
             <w:pPr>
               <w:pStyle w:val="TableContents"/>
+              <w:widowControl w:val="false"/>
               <w:spacing w:before="0" w:after="200"/>
               <w:jc w:val="center"/>
               <w:rPr>
@@ -6351,7 +5921,7 @@
             </w:pPr>
             <w:r>
               <w:rPr>
-                <w:rFonts w:eastAsia="Calibri" w:cs="Times New Roman" w:eastAsiaTheme="minorHAnsi" w:ascii="Times New Roman" w:hAnsi="Times New Roman"/>
+                <w:rFonts w:eastAsia="Calibri" w:cs="Times New Roman" w:ascii="Times New Roman" w:hAnsi="Times New Roman" w:eastAsiaTheme="minorHAnsi"/>
                 <w:i w:val="false"/>
                 <w:iCs w:val="false"/>
                 <w:strike w:val="false"/>
@@ -6369,7 +5939,7 @@
         </w:tc>
         <w:tc>
           <w:tcPr>
-            <w:tcW w:w="2728" w:type="dxa"/>
+            <w:tcW w:w="2729" w:type="dxa"/>
             <w:tcBorders>
               <w:left w:val="single" w:sz="4" w:space="0" w:color="000000"/>
               <w:bottom w:val="single" w:sz="4" w:space="0" w:color="000000"/>
@@ -6379,6 +5949,7 @@
           <w:p>
             <w:pPr>
               <w:pStyle w:val="TableContents"/>
+              <w:widowControl w:val="false"/>
               <w:spacing w:before="0" w:after="200"/>
               <w:jc w:val="center"/>
               <w:rPr>
@@ -6398,7 +5969,7 @@
             </w:pPr>
             <w:r>
               <w:rPr>
-                <w:rFonts w:eastAsia="Calibri" w:cs="Times New Roman" w:eastAsiaTheme="minorHAnsi" w:ascii="Times New Roman" w:hAnsi="Times New Roman"/>
+                <w:rFonts w:eastAsia="Calibri" w:cs="Times New Roman" w:ascii="Times New Roman" w:hAnsi="Times New Roman" w:eastAsiaTheme="minorHAnsi"/>
                 <w:i w:val="false"/>
                 <w:iCs w:val="false"/>
                 <w:strike w:val="false"/>
@@ -6434,8 +6005,12 @@
       </w:pPr>
       <w:r>
         <w:rPr>
-          <w:sz w:val="26"/>
-          <w:szCs w:val="26"/>
+          <w:rFonts w:eastAsia="Calibri" w:cs="Times New Roman" w:ascii="Times New Roman" w:hAnsi="Times New Roman"/>
+          <w:i w:val="false"/>
+          <w:iCs w:val="false"/>
+          <w:strike w:val="false"/>
+          <w:dstrike w:val="false"/>
+          <w:u w:val="none"/>
         </w:rPr>
       </w:r>
     </w:p>
@@ -6456,7 +6031,14 @@
         </w:rPr>
       </w:pPr>
       <w:r>
-        <w:rPr/>
+        <w:rPr>
+          <w:rFonts w:eastAsia="Calibri" w:cs="Times New Roman" w:ascii="Times New Roman" w:hAnsi="Times New Roman"/>
+          <w:i w:val="false"/>
+          <w:iCs w:val="false"/>
+          <w:strike w:val="false"/>
+          <w:dstrike w:val="false"/>
+          <w:u w:val="none"/>
+        </w:rPr>
       </w:r>
     </w:p>
     <w:p>
@@ -6489,8 +6071,9 @@
           <w:dstrike w:val="false"/>
           <w:u w:val="none"/>
         </w:rPr>
-        <w:t>.1.5.</w:t>
-      </w:r>
+        <w:t xml:space="preserve">.1.5.3 </w:t>
+      </w:r>
+      <w:bookmarkEnd w:id="20"/>
       <w:r>
         <w:rPr>
           <w:rFonts w:eastAsia="Calibri" w:cs="Times New Roman"/>
@@ -6500,52 +6083,7 @@
           <w:dstrike w:val="false"/>
           <w:u w:val="none"/>
         </w:rPr>
-        <w:t>3</w:t>
-      </w:r>
-      <w:r>
-        <w:rPr>
-          <w:rFonts w:eastAsia="Calibri" w:cs="Times New Roman"/>
-          <w:i w:val="false"/>
-          <w:iCs w:val="false"/>
-          <w:strike w:val="false"/>
-          <w:dstrike w:val="false"/>
-          <w:u w:val="none"/>
-        </w:rPr>
-        <w:t xml:space="preserve"> </w:t>
-      </w:r>
-      <w:bookmarkEnd w:id="20"/>
-      <w:r>
-        <w:rPr>
-          <w:rFonts w:eastAsia="Calibri" w:cs="Times New Roman"/>
-          <w:i w:val="false"/>
-          <w:iCs w:val="false"/>
-          <w:strike w:val="false"/>
-          <w:dstrike w:val="false"/>
-          <w:u w:val="none"/>
-        </w:rPr>
-        <w:t xml:space="preserve">Шаг </w:t>
-      </w:r>
-      <w:r>
-        <w:rPr>
-          <w:rFonts w:eastAsia="Calibri" w:cs="Times New Roman"/>
-          <w:i w:val="false"/>
-          <w:iCs w:val="false"/>
-          <w:strike w:val="false"/>
-          <w:dstrike w:val="false"/>
-          <w:u w:val="none"/>
-        </w:rPr>
-        <w:t>3</w:t>
-      </w:r>
-      <w:r>
-        <w:rPr>
-          <w:rFonts w:eastAsia="Calibri" w:cs="Times New Roman"/>
-          <w:i w:val="false"/>
-          <w:iCs w:val="false"/>
-          <w:strike w:val="false"/>
-          <w:dstrike w:val="false"/>
-          <w:u w:val="none"/>
-        </w:rPr>
-        <w:t xml:space="preserve">. </w:t>
+        <w:t xml:space="preserve">Шаг 3. </w:t>
       </w:r>
       <w:bookmarkEnd w:id="19"/>
       <w:r>
@@ -6633,7 +6171,7 @@
       </w:pPr>
       <w:r>
         <w:rPr>
-          <w:rFonts w:eastAsia="Calibri" w:cs="Times New Roman" w:eastAsiaTheme="minorHAnsi" w:ascii="Times New Roman" w:hAnsi="Times New Roman"/>
+          <w:rFonts w:eastAsia="Calibri" w:cs="Times New Roman" w:ascii="Times New Roman" w:hAnsi="Times New Roman" w:eastAsiaTheme="minorHAnsi"/>
           <w:i w:val="false"/>
           <w:iCs w:val="false"/>
           <w:strike w:val="false"/>
@@ -6670,19 +6208,7 @@
         </w:rPr>
       </w:pPr>
       <w:r>
-        <w:rPr>
-          <w:rFonts w:eastAsia="Calibri" w:cs="Times New Roman" w:eastAsiaTheme="minorHAnsi" w:ascii="Times New Roman" w:hAnsi="Times New Roman"/>
-          <w:i w:val="false"/>
-          <w:iCs w:val="false"/>
-          <w:strike w:val="false"/>
-          <w:dstrike w:val="false"/>
-          <w:color w:val="auto"/>
-          <w:kern w:val="0"/>
-          <w:sz w:val="26"/>
-          <w:szCs w:val="26"/>
-          <w:u w:val="none"/>
-          <w:lang w:val="ru-RU" w:eastAsia="en-US" w:bidi="ar-SA"/>
-        </w:rPr>
+        <w:rPr/>
       </w:r>
     </w:p>
     <w:sectPr>
@@ -6709,7 +6235,7 @@
         <w:docPartGallery w:val="Page Numbers (Bottom of Page)"/>
         <w:docPartUnique w:val="true"/>
       </w:docPartObj>
-      <w:id w:val="1907600394"/>
+      <w:id w:val="667069728"/>
     </w:sdtPr>
     <w:sdtContent>
       <w:p>

</xml_diff>